<commit_message>
Finalisation du rapport et de la présentation
</commit_message>
<xml_diff>
--- a/Rapport.docx
+++ b/Rapport.docx
@@ -4,18 +4,17 @@
   <w:body>
     <w:sdt>
       <w:sdtPr>
+        <w:rPr>
+          <w:rFonts w:eastAsiaTheme="minorHAnsi"/>
+          <w:lang w:eastAsia="en-US"/>
+        </w:rPr>
         <w:id w:val="1480036412"/>
         <w:docPartObj>
           <w:docPartGallery w:val="Cover Pages"/>
           <w:docPartUnique/>
         </w:docPartObj>
       </w:sdtPr>
-      <w:sdtEndPr>
-        <w:rPr>
-          <w:rFonts w:eastAsiaTheme="minorHAnsi"/>
-          <w:lang w:eastAsia="en-US"/>
-        </w:rPr>
-      </w:sdtEndPr>
+      <w:sdtEndPr/>
       <w:sdtContent>
         <w:p>
           <w:pPr>
@@ -28,7 +27,7 @@
             <mc:AlternateContent>
               <mc:Choice Requires="wpg">
                 <w:drawing>
-                  <wp:anchor distT="0" distB="0" distL="114300" distR="114300" simplePos="0" relativeHeight="251644928" behindDoc="1" locked="0" layoutInCell="1" allowOverlap="1" wp14:anchorId="367246D9" wp14:editId="026CFFAF">
+                  <wp:anchor distT="0" distB="0" distL="114300" distR="114300" simplePos="0" relativeHeight="251644928" behindDoc="1" locked="0" layoutInCell="1" allowOverlap="1" wp14:anchorId="367246D9" wp14:editId="1CACDC78">
                     <wp:simplePos x="0" y="0"/>
                     <mc:AlternateContent>
                       <mc:Choice Requires="wp14">
@@ -154,6 +153,7 @@
                                       <w:calendar w:val="gregorian"/>
                                     </w:date>
                                   </w:sdtPr>
+                                  <w:sdtEndPr/>
                                   <w:sdtContent>
                                     <w:p>
                                       <w:pPr>
@@ -3466,6 +3466,7 @@
                                 <w:calendar w:val="gregorian"/>
                               </w:date>
                             </w:sdtPr>
+                            <w:sdtEndPr/>
                             <w:sdtContent>
                               <w:p>
                                 <w:pPr>
@@ -3603,7 +3604,7 @@
             <mc:AlternateContent>
               <mc:Choice Requires="wps">
                 <w:drawing>
-                  <wp:anchor distT="0" distB="0" distL="114300" distR="114300" simplePos="0" relativeHeight="251646976" behindDoc="0" locked="0" layoutInCell="1" allowOverlap="1" wp14:anchorId="0ECBAAD9" wp14:editId="2A997DB2">
+                  <wp:anchor distT="0" distB="0" distL="114300" distR="114300" simplePos="0" relativeHeight="251646976" behindDoc="0" locked="0" layoutInCell="1" allowOverlap="1" wp14:anchorId="0ECBAAD9" wp14:editId="2E929D18">
                     <wp:simplePos x="0" y="0"/>
                     <mc:AlternateContent>
                       <mc:Choice Requires="wp14">
@@ -3690,6 +3691,7 @@
                                     <w:dataBinding w:prefixMappings="xmlns:ns0='http://purl.org/dc/elements/1.1/' xmlns:ns1='http://schemas.openxmlformats.org/package/2006/metadata/core-properties' " w:xpath="/ns1:coreProperties[1]/ns0:creator[1]" w:storeItemID="{6C3C8BC8-F283-45AE-878A-BAB7291924A1}"/>
                                     <w:text/>
                                   </w:sdtPr>
+                                  <w:sdtEndPr/>
                                   <w:sdtContent>
                                     <w:r>
                                       <w:rPr>
@@ -3724,6 +3726,7 @@
                                     <w:dataBinding w:prefixMappings="xmlns:ns0='http://schemas.openxmlformats.org/officeDocument/2006/extended-properties' " w:xpath="/ns0:Properties[1]/ns0:Company[1]" w:storeItemID="{6668398D-A668-4E3E-A5EB-62B293D839F1}"/>
                                     <w:text/>
                                   </w:sdtPr>
+                                  <w:sdtEndPr/>
                                   <w:sdtContent>
                                     <w:r>
                                       <w:rPr>
@@ -3803,6 +3806,7 @@
                               <w:dataBinding w:prefixMappings="xmlns:ns0='http://purl.org/dc/elements/1.1/' xmlns:ns1='http://schemas.openxmlformats.org/package/2006/metadata/core-properties' " w:xpath="/ns1:coreProperties[1]/ns0:creator[1]" w:storeItemID="{6C3C8BC8-F283-45AE-878A-BAB7291924A1}"/>
                               <w:text/>
                             </w:sdtPr>
+                            <w:sdtEndPr/>
                             <w:sdtContent>
                               <w:r>
                                 <w:rPr>
@@ -3837,6 +3841,7 @@
                               <w:dataBinding w:prefixMappings="xmlns:ns0='http://schemas.openxmlformats.org/officeDocument/2006/extended-properties' " w:xpath="/ns0:Properties[1]/ns0:Company[1]" w:storeItemID="{6668398D-A668-4E3E-A5EB-62B293D839F1}"/>
                               <w:text/>
                             </w:sdtPr>
+                            <w:sdtEndPr/>
                             <w:sdtContent>
                               <w:r>
                                 <w:rPr>
@@ -3880,7 +3885,7 @@
             <mc:AlternateContent>
               <mc:Choice Requires="wps">
                 <w:drawing>
-                  <wp:anchor distT="0" distB="0" distL="114300" distR="114300" simplePos="0" relativeHeight="251645952" behindDoc="0" locked="0" layoutInCell="1" allowOverlap="1" wp14:anchorId="02B62990" wp14:editId="5D77D415">
+                  <wp:anchor distT="0" distB="0" distL="114300" distR="114300" simplePos="0" relativeHeight="251645952" behindDoc="0" locked="0" layoutInCell="1" allowOverlap="1" wp14:anchorId="02B62990" wp14:editId="49A16FB8">
                     <wp:simplePos x="0" y="0"/>
                     <mc:AlternateContent>
                       <mc:Choice Requires="wp14">
@@ -3968,6 +3973,7 @@
                                     <w:dataBinding w:prefixMappings="xmlns:ns0='http://purl.org/dc/elements/1.1/' xmlns:ns1='http://schemas.openxmlformats.org/package/2006/metadata/core-properties' " w:xpath="/ns1:coreProperties[1]/ns0:title[1]" w:storeItemID="{6C3C8BC8-F283-45AE-878A-BAB7291924A1}"/>
                                     <w:text/>
                                   </w:sdtPr>
+                                  <w:sdtEndPr/>
                                   <w:sdtContent>
                                     <w:r>
                                       <w:rPr>
@@ -4003,6 +4009,7 @@
                                     <w:dataBinding w:prefixMappings="xmlns:ns0='http://purl.org/dc/elements/1.1/' xmlns:ns1='http://schemas.openxmlformats.org/package/2006/metadata/core-properties' " w:xpath="/ns1:coreProperties[1]/ns0:subject[1]" w:storeItemID="{6C3C8BC8-F283-45AE-878A-BAB7291924A1}"/>
                                     <w:text/>
                                   </w:sdtPr>
+                                  <w:sdtEndPr/>
                                   <w:sdtContent>
                                     <w:r>
                                       <w:rPr>
@@ -4063,6 +4070,7 @@
                               <w:dataBinding w:prefixMappings="xmlns:ns0='http://purl.org/dc/elements/1.1/' xmlns:ns1='http://schemas.openxmlformats.org/package/2006/metadata/core-properties' " w:xpath="/ns1:coreProperties[1]/ns0:title[1]" w:storeItemID="{6C3C8BC8-F283-45AE-878A-BAB7291924A1}"/>
                               <w:text/>
                             </w:sdtPr>
+                            <w:sdtEndPr/>
                             <w:sdtContent>
                               <w:r>
                                 <w:rPr>
@@ -4098,6 +4106,7 @@
                               <w:dataBinding w:prefixMappings="xmlns:ns0='http://purl.org/dc/elements/1.1/' xmlns:ns1='http://schemas.openxmlformats.org/package/2006/metadata/core-properties' " w:xpath="/ns1:coreProperties[1]/ns0:subject[1]" w:storeItemID="{6C3C8BC8-F283-45AE-878A-BAB7291924A1}"/>
                               <w:text/>
                             </w:sdtPr>
+                            <w:sdtEndPr/>
                             <w:sdtContent>
                               <w:r>
                                 <w:rPr>
@@ -4137,6 +4146,13 @@
     </w:p>
     <w:sdt>
       <w:sdtPr>
+        <w:rPr>
+          <w:rFonts w:asciiTheme="minorHAnsi" w:eastAsiaTheme="minorHAnsi" w:hAnsiTheme="minorHAnsi" w:cstheme="minorBidi"/>
+          <w:color w:val="auto"/>
+          <w:sz w:val="22"/>
+          <w:szCs w:val="22"/>
+          <w:lang w:eastAsia="en-US"/>
+        </w:rPr>
         <w:id w:val="1528062891"/>
         <w:docPartObj>
           <w:docPartGallery w:val="Table of Contents"/>
@@ -4145,13 +4161,8 @@
       </w:sdtPr>
       <w:sdtEndPr>
         <w:rPr>
-          <w:rFonts w:asciiTheme="minorHAnsi" w:eastAsiaTheme="minorHAnsi" w:hAnsiTheme="minorHAnsi" w:cstheme="minorBidi"/>
           <w:b/>
           <w:bCs/>
-          <w:color w:val="auto"/>
-          <w:sz w:val="22"/>
-          <w:szCs w:val="22"/>
-          <w:lang w:eastAsia="en-US"/>
         </w:rPr>
       </w:sdtEndPr>
       <w:sdtContent>
@@ -4184,7 +4195,7 @@
           <w:r>
             <w:fldChar w:fldCharType="separate"/>
           </w:r>
-          <w:hyperlink w:anchor="_Toc90321835" w:history="1">
+          <w:hyperlink w:anchor="_Toc90408024" w:history="1">
             <w:r>
               <w:rPr>
                 <w:rStyle w:val="Lienhypertexte"/>
@@ -4211,7 +4222,7 @@
                 <w:noProof/>
                 <w:webHidden/>
               </w:rPr>
-              <w:instrText xml:space="preserve"> PAGEREF _Toc90321835 \h </w:instrText>
+              <w:instrText xml:space="preserve"> PAGEREF _Toc90408024 \h </w:instrText>
             </w:r>
             <w:r>
               <w:rPr>
@@ -4254,7 +4265,7 @@
               <w:lang w:eastAsia="fr-FR"/>
             </w:rPr>
           </w:pPr>
-          <w:hyperlink w:anchor="_Toc90321836" w:history="1">
+          <w:hyperlink w:anchor="_Toc90408025" w:history="1">
             <w:r>
               <w:rPr>
                 <w:rStyle w:val="Lienhypertexte"/>
@@ -4281,7 +4292,7 @@
                 <w:noProof/>
                 <w:webHidden/>
               </w:rPr>
-              <w:instrText xml:space="preserve"> PAGEREF _Toc90321836 \h </w:instrText>
+              <w:instrText xml:space="preserve"> PAGEREF _Toc90408025 \h </w:instrText>
             </w:r>
             <w:r>
               <w:rPr>
@@ -4324,7 +4335,7 @@
               <w:lang w:eastAsia="fr-FR"/>
             </w:rPr>
           </w:pPr>
-          <w:hyperlink w:anchor="_Toc90321837" w:history="1">
+          <w:hyperlink w:anchor="_Toc90408026" w:history="1">
             <w:r>
               <w:rPr>
                 <w:rStyle w:val="Lienhypertexte"/>
@@ -4351,7 +4362,7 @@
                 <w:noProof/>
                 <w:webHidden/>
               </w:rPr>
-              <w:instrText xml:space="preserve"> PAGEREF _Toc90321837 \h </w:instrText>
+              <w:instrText xml:space="preserve"> PAGEREF _Toc90408026 \h </w:instrText>
             </w:r>
             <w:r>
               <w:rPr>
@@ -4394,7 +4405,7 @@
               <w:lang w:eastAsia="fr-FR"/>
             </w:rPr>
           </w:pPr>
-          <w:hyperlink w:anchor="_Toc90321838" w:history="1">
+          <w:hyperlink w:anchor="_Toc90408027" w:history="1">
             <w:r>
               <w:rPr>
                 <w:rStyle w:val="Lienhypertexte"/>
@@ -4421,7 +4432,7 @@
                 <w:noProof/>
                 <w:webHidden/>
               </w:rPr>
-              <w:instrText xml:space="preserve"> PAGEREF _Toc90321838 \h </w:instrText>
+              <w:instrText xml:space="preserve"> PAGEREF _Toc90408027 \h </w:instrText>
             </w:r>
             <w:r>
               <w:rPr>
@@ -4464,7 +4475,7 @@
               <w:lang w:eastAsia="fr-FR"/>
             </w:rPr>
           </w:pPr>
-          <w:hyperlink w:anchor="_Toc90321839" w:history="1">
+          <w:hyperlink w:anchor="_Toc90408028" w:history="1">
             <w:r>
               <w:rPr>
                 <w:rStyle w:val="Lienhypertexte"/>
@@ -4491,7 +4502,7 @@
                 <w:noProof/>
                 <w:webHidden/>
               </w:rPr>
-              <w:instrText xml:space="preserve"> PAGEREF _Toc90321839 \h </w:instrText>
+              <w:instrText xml:space="preserve"> PAGEREF _Toc90408028 \h </w:instrText>
             </w:r>
             <w:r>
               <w:rPr>
@@ -4534,7 +4545,7 @@
               <w:lang w:eastAsia="fr-FR"/>
             </w:rPr>
           </w:pPr>
-          <w:hyperlink w:anchor="_Toc90321840" w:history="1">
+          <w:hyperlink w:anchor="_Toc90408029" w:history="1">
             <w:r>
               <w:rPr>
                 <w:rStyle w:val="Lienhypertexte"/>
@@ -4561,7 +4572,7 @@
                 <w:noProof/>
                 <w:webHidden/>
               </w:rPr>
-              <w:instrText xml:space="preserve"> PAGEREF _Toc90321840 \h </w:instrText>
+              <w:instrText xml:space="preserve"> PAGEREF _Toc90408029 \h </w:instrText>
             </w:r>
             <w:r>
               <w:rPr>
@@ -4604,7 +4615,7 @@
               <w:lang w:eastAsia="fr-FR"/>
             </w:rPr>
           </w:pPr>
-          <w:hyperlink w:anchor="_Toc90321841" w:history="1">
+          <w:hyperlink w:anchor="_Toc90408030" w:history="1">
             <w:r>
               <w:rPr>
                 <w:rStyle w:val="Lienhypertexte"/>
@@ -4631,7 +4642,7 @@
                 <w:noProof/>
                 <w:webHidden/>
               </w:rPr>
-              <w:instrText xml:space="preserve"> PAGEREF _Toc90321841 \h </w:instrText>
+              <w:instrText xml:space="preserve"> PAGEREF _Toc90408030 \h </w:instrText>
             </w:r>
             <w:r>
               <w:rPr>
@@ -4674,7 +4685,7 @@
               <w:lang w:eastAsia="fr-FR"/>
             </w:rPr>
           </w:pPr>
-          <w:hyperlink w:anchor="_Toc90321842" w:history="1">
+          <w:hyperlink w:anchor="_Toc90408031" w:history="1">
             <w:r>
               <w:rPr>
                 <w:rStyle w:val="Lienhypertexte"/>
@@ -4701,7 +4712,7 @@
                 <w:noProof/>
                 <w:webHidden/>
               </w:rPr>
-              <w:instrText xml:space="preserve"> PAGEREF _Toc90321842 \h </w:instrText>
+              <w:instrText xml:space="preserve"> PAGEREF _Toc90408031 \h </w:instrText>
             </w:r>
             <w:r>
               <w:rPr>
@@ -4744,7 +4755,7 @@
               <w:lang w:eastAsia="fr-FR"/>
             </w:rPr>
           </w:pPr>
-          <w:hyperlink w:anchor="_Toc90321843" w:history="1">
+          <w:hyperlink w:anchor="_Toc90408032" w:history="1">
             <w:r>
               <w:rPr>
                 <w:rStyle w:val="Lienhypertexte"/>
@@ -4771,7 +4782,7 @@
                 <w:noProof/>
                 <w:webHidden/>
               </w:rPr>
-              <w:instrText xml:space="preserve"> PAGEREF _Toc90321843 \h </w:instrText>
+              <w:instrText xml:space="preserve"> PAGEREF _Toc90408032 \h </w:instrText>
             </w:r>
             <w:r>
               <w:rPr>
@@ -4814,7 +4825,7 @@
               <w:lang w:eastAsia="fr-FR"/>
             </w:rPr>
           </w:pPr>
-          <w:hyperlink w:anchor="_Toc90321844" w:history="1">
+          <w:hyperlink w:anchor="_Toc90408033" w:history="1">
             <w:r>
               <w:rPr>
                 <w:rStyle w:val="Lienhypertexte"/>
@@ -4841,7 +4852,7 @@
                 <w:noProof/>
                 <w:webHidden/>
               </w:rPr>
-              <w:instrText xml:space="preserve"> PAGEREF _Toc90321844 \h </w:instrText>
+              <w:instrText xml:space="preserve"> PAGEREF _Toc90408033 \h </w:instrText>
             </w:r>
             <w:r>
               <w:rPr>
@@ -4884,7 +4895,7 @@
               <w:lang w:eastAsia="fr-FR"/>
             </w:rPr>
           </w:pPr>
-          <w:hyperlink w:anchor="_Toc90321845" w:history="1">
+          <w:hyperlink w:anchor="_Toc90408034" w:history="1">
             <w:r>
               <w:rPr>
                 <w:rStyle w:val="Lienhypertexte"/>
@@ -4911,7 +4922,7 @@
                 <w:noProof/>
                 <w:webHidden/>
               </w:rPr>
-              <w:instrText xml:space="preserve"> PAGEREF _Toc90321845 \h </w:instrText>
+              <w:instrText xml:space="preserve"> PAGEREF _Toc90408034 \h </w:instrText>
             </w:r>
             <w:r>
               <w:rPr>
@@ -4954,7 +4965,7 @@
               <w:lang w:eastAsia="fr-FR"/>
             </w:rPr>
           </w:pPr>
-          <w:hyperlink w:anchor="_Toc90321846" w:history="1">
+          <w:hyperlink w:anchor="_Toc90408035" w:history="1">
             <w:r>
               <w:rPr>
                 <w:rStyle w:val="Lienhypertexte"/>
@@ -4981,7 +4992,7 @@
                 <w:noProof/>
                 <w:webHidden/>
               </w:rPr>
-              <w:instrText xml:space="preserve"> PAGEREF _Toc90321846 \h </w:instrText>
+              <w:instrText xml:space="preserve"> PAGEREF _Toc90408035 \h </w:instrText>
             </w:r>
             <w:r>
               <w:rPr>
@@ -5024,7 +5035,7 @@
               <w:lang w:eastAsia="fr-FR"/>
             </w:rPr>
           </w:pPr>
-          <w:hyperlink w:anchor="_Toc90321847" w:history="1">
+          <w:hyperlink w:anchor="_Toc90408036" w:history="1">
             <w:r>
               <w:rPr>
                 <w:rStyle w:val="Lienhypertexte"/>
@@ -5051,7 +5062,7 @@
                 <w:noProof/>
                 <w:webHidden/>
               </w:rPr>
-              <w:instrText xml:space="preserve"> PAGEREF _Toc90321847 \h </w:instrText>
+              <w:instrText xml:space="preserve"> PAGEREF _Toc90408036 \h </w:instrText>
             </w:r>
             <w:r>
               <w:rPr>
@@ -5094,7 +5105,7 @@
               <w:lang w:eastAsia="fr-FR"/>
             </w:rPr>
           </w:pPr>
-          <w:hyperlink w:anchor="_Toc90321848" w:history="1">
+          <w:hyperlink w:anchor="_Toc90408037" w:history="1">
             <w:r>
               <w:rPr>
                 <w:rStyle w:val="Lienhypertexte"/>
@@ -5121,7 +5132,7 @@
                 <w:noProof/>
                 <w:webHidden/>
               </w:rPr>
-              <w:instrText xml:space="preserve"> PAGEREF _Toc90321848 \h </w:instrText>
+              <w:instrText xml:space="preserve"> PAGEREF _Toc90408037 \h </w:instrText>
             </w:r>
             <w:r>
               <w:rPr>
@@ -5164,7 +5175,7 @@
               <w:lang w:eastAsia="fr-FR"/>
             </w:rPr>
           </w:pPr>
-          <w:hyperlink w:anchor="_Toc90321849" w:history="1">
+          <w:hyperlink w:anchor="_Toc90408038" w:history="1">
             <w:r>
               <w:rPr>
                 <w:rStyle w:val="Lienhypertexte"/>
@@ -5191,7 +5202,7 @@
                 <w:noProof/>
                 <w:webHidden/>
               </w:rPr>
-              <w:instrText xml:space="preserve"> PAGEREF _Toc90321849 \h </w:instrText>
+              <w:instrText xml:space="preserve"> PAGEREF _Toc90408038 \h </w:instrText>
             </w:r>
             <w:r>
               <w:rPr>
@@ -5211,7 +5222,7 @@
                 <w:noProof/>
                 <w:webHidden/>
               </w:rPr>
-              <w:t>6</w:t>
+              <w:t>7</w:t>
             </w:r>
             <w:r>
               <w:rPr>
@@ -5234,7 +5245,7 @@
               <w:lang w:eastAsia="fr-FR"/>
             </w:rPr>
           </w:pPr>
-          <w:hyperlink w:anchor="_Toc90321850" w:history="1">
+          <w:hyperlink w:anchor="_Toc90408039" w:history="1">
             <w:r>
               <w:rPr>
                 <w:rStyle w:val="Lienhypertexte"/>
@@ -5261,7 +5272,7 @@
                 <w:noProof/>
                 <w:webHidden/>
               </w:rPr>
-              <w:instrText xml:space="preserve"> PAGEREF _Toc90321850 \h </w:instrText>
+              <w:instrText xml:space="preserve"> PAGEREF _Toc90408039 \h </w:instrText>
             </w:r>
             <w:r>
               <w:rPr>
@@ -5281,7 +5292,7 @@
                 <w:noProof/>
                 <w:webHidden/>
               </w:rPr>
-              <w:t>7</w:t>
+              <w:t>8</w:t>
             </w:r>
             <w:r>
               <w:rPr>
@@ -5321,7 +5332,7 @@
       <w:pPr>
         <w:pStyle w:val="Titre1"/>
       </w:pPr>
-      <w:bookmarkStart w:id="0" w:name="_Toc90321835"/>
+      <w:bookmarkStart w:id="0" w:name="_Toc90408024"/>
       <w:r>
         <w:lastRenderedPageBreak/>
         <w:t>Introduction</w:t>
@@ -5341,7 +5352,7 @@
       <w:pPr>
         <w:pStyle w:val="Titre1"/>
       </w:pPr>
-      <w:bookmarkStart w:id="1" w:name="_Toc90321836"/>
+      <w:bookmarkStart w:id="1" w:name="_Toc90408025"/>
       <w:r>
         <w:t>Identifier le type du problème</w:t>
       </w:r>
@@ -5359,7 +5370,7 @@
         <mc:AlternateContent>
           <mc:Choice Requires="wps">
             <w:drawing>
-              <wp:anchor distT="0" distB="0" distL="114300" distR="114300" simplePos="0" relativeHeight="251656192" behindDoc="0" locked="0" layoutInCell="1" allowOverlap="1" wp14:anchorId="2CBEE85E" wp14:editId="590FFFDF">
+              <wp:anchor distT="0" distB="0" distL="114300" distR="114300" simplePos="0" relativeHeight="251656192" behindDoc="0" locked="0" layoutInCell="1" allowOverlap="1" wp14:anchorId="2CBEE85E" wp14:editId="5147C30E">
                 <wp:simplePos x="0" y="0"/>
                 <wp:positionH relativeFrom="column">
                   <wp:posOffset>-100965</wp:posOffset>
@@ -5398,14 +5409,27 @@
                             <w:r>
                               <w:t xml:space="preserve">Figure </w:t>
                             </w:r>
-                            <w:fldSimple w:instr=" SEQ Figure \* ARABIC ">
-                              <w:r>
-                                <w:rPr>
-                                  <w:noProof/>
-                                </w:rPr>
-                                <w:t>1</w:t>
-                              </w:r>
-                            </w:fldSimple>
+                            <w:r>
+                              <w:fldChar w:fldCharType="begin"/>
+                            </w:r>
+                            <w:r>
+                              <w:instrText xml:space="preserve"> SEQ Figure \* ARABIC </w:instrText>
+                            </w:r>
+                            <w:r>
+                              <w:fldChar w:fldCharType="separate"/>
+                            </w:r>
+                            <w:r>
+                              <w:rPr>
+                                <w:noProof/>
+                              </w:rPr>
+                              <w:t>1</w:t>
+                            </w:r>
+                            <w:r>
+                              <w:rPr>
+                                <w:noProof/>
+                              </w:rPr>
+                              <w:fldChar w:fldCharType="end"/>
+                            </w:r>
                             <w:r>
                               <w:t>: Schéma des entrées/sorties</w:t>
                             </w:r>
@@ -5436,14 +5460,27 @@
                       <w:r>
                         <w:t xml:space="preserve">Figure </w:t>
                       </w:r>
-                      <w:fldSimple w:instr=" SEQ Figure \* ARABIC ">
-                        <w:r>
-                          <w:rPr>
-                            <w:noProof/>
-                          </w:rPr>
-                          <w:t>1</w:t>
-                        </w:r>
-                      </w:fldSimple>
+                      <w:r>
+                        <w:fldChar w:fldCharType="begin"/>
+                      </w:r>
+                      <w:r>
+                        <w:instrText xml:space="preserve"> SEQ Figure \* ARABIC </w:instrText>
+                      </w:r>
+                      <w:r>
+                        <w:fldChar w:fldCharType="separate"/>
+                      </w:r>
+                      <w:r>
+                        <w:rPr>
+                          <w:noProof/>
+                        </w:rPr>
+                        <w:t>1</w:t>
+                      </w:r>
+                      <w:r>
+                        <w:rPr>
+                          <w:noProof/>
+                        </w:rPr>
+                        <w:fldChar w:fldCharType="end"/>
+                      </w:r>
                       <w:r>
                         <w:t>: Schéma des entrées/sorties</w:t>
                       </w:r>
@@ -5457,8 +5494,11 @@
         </mc:AlternateContent>
       </w:r>
       <w:r>
+        <w:rPr>
+          <w:noProof/>
+        </w:rPr>
         <w:drawing>
-          <wp:anchor distT="0" distB="0" distL="114300" distR="114300" simplePos="0" relativeHeight="251653120" behindDoc="0" locked="0" layoutInCell="1" allowOverlap="1" wp14:anchorId="456E82C5" wp14:editId="55D7EA79">
+          <wp:anchor distT="0" distB="0" distL="114300" distR="114300" simplePos="0" relativeHeight="251653120" behindDoc="0" locked="0" layoutInCell="1" allowOverlap="1" wp14:anchorId="456E82C5" wp14:editId="4912C86D">
             <wp:simplePos x="0" y="0"/>
             <wp:positionH relativeFrom="margin">
               <wp:align>center</wp:align>
@@ -5518,16 +5558,7 @@
         </w:drawing>
       </w:r>
       <w:r>
-        <w:t>Comme dit plus haut, nous avons un jeu de données en entrée de plus de 16000 images</w:t>
-      </w:r>
-      <w:r>
-        <w:t xml:space="preserve"> de fruits différents et dans différentes positions. N</w:t>
-      </w:r>
-      <w:r>
-        <w:t>ous souhaitons obtenir la classe de chacune de ses images.</w:t>
-      </w:r>
-      <w:r>
-        <w:t xml:space="preserve"> La sortie représente une valeur entière que l’on pourra par la suite assimiler à un fruit.</w:t>
+        <w:t>Comme dit plus haut, nous avons un jeu de données en entrée de plus de 16000 images de fruits différents et dans différentes positions. Nous souhaitons obtenir la classe de chacune de ses images. La sortie représente une valeur entière que l’on pourra par la suite assimiler à un fruit.</w:t>
       </w:r>
     </w:p>
     <w:p>
@@ -5542,7 +5573,7 @@
         <mc:AlternateContent>
           <mc:Choice Requires="wps">
             <w:drawing>
-              <wp:anchor distT="0" distB="0" distL="114300" distR="114300" simplePos="0" relativeHeight="251658240" behindDoc="0" locked="0" layoutInCell="1" allowOverlap="1" wp14:anchorId="300FC1C0" wp14:editId="574B0357">
+              <wp:anchor distT="0" distB="0" distL="114300" distR="114300" simplePos="0" relativeHeight="251658240" behindDoc="0" locked="0" layoutInCell="1" allowOverlap="1" wp14:anchorId="300FC1C0" wp14:editId="709FDD5A">
                 <wp:simplePos x="0" y="0"/>
                 <wp:positionH relativeFrom="column">
                   <wp:posOffset>-100965</wp:posOffset>
@@ -5581,14 +5612,27 @@
                             <w:r>
                               <w:t xml:space="preserve">Figure </w:t>
                             </w:r>
-                            <w:fldSimple w:instr=" SEQ Figure \* ARABIC ">
-                              <w:r>
-                                <w:rPr>
-                                  <w:noProof/>
-                                </w:rPr>
-                                <w:t>2</w:t>
-                              </w:r>
-                            </w:fldSimple>
+                            <w:r>
+                              <w:fldChar w:fldCharType="begin"/>
+                            </w:r>
+                            <w:r>
+                              <w:instrText xml:space="preserve"> SEQ Figure \* ARABIC </w:instrText>
+                            </w:r>
+                            <w:r>
+                              <w:fldChar w:fldCharType="separate"/>
+                            </w:r>
+                            <w:r>
+                              <w:rPr>
+                                <w:noProof/>
+                              </w:rPr>
+                              <w:t>2</w:t>
+                            </w:r>
+                            <w:r>
+                              <w:rPr>
+                                <w:noProof/>
+                              </w:rPr>
+                              <w:fldChar w:fldCharType="end"/>
+                            </w:r>
                             <w:r>
                               <w:t>: Exemple de la classification</w:t>
                             </w:r>
@@ -5619,14 +5663,27 @@
                       <w:r>
                         <w:t xml:space="preserve">Figure </w:t>
                       </w:r>
-                      <w:fldSimple w:instr=" SEQ Figure \* ARABIC ">
-                        <w:r>
-                          <w:rPr>
-                            <w:noProof/>
-                          </w:rPr>
-                          <w:t>2</w:t>
-                        </w:r>
-                      </w:fldSimple>
+                      <w:r>
+                        <w:fldChar w:fldCharType="begin"/>
+                      </w:r>
+                      <w:r>
+                        <w:instrText xml:space="preserve"> SEQ Figure \* ARABIC </w:instrText>
+                      </w:r>
+                      <w:r>
+                        <w:fldChar w:fldCharType="separate"/>
+                      </w:r>
+                      <w:r>
+                        <w:rPr>
+                          <w:noProof/>
+                        </w:rPr>
+                        <w:t>2</w:t>
+                      </w:r>
+                      <w:r>
+                        <w:rPr>
+                          <w:noProof/>
+                        </w:rPr>
+                        <w:fldChar w:fldCharType="end"/>
+                      </w:r>
                       <w:r>
                         <w:t>: Exemple de la classification</w:t>
                       </w:r>
@@ -5640,8 +5697,11 @@
         </mc:AlternateContent>
       </w:r>
       <w:r>
+        <w:rPr>
+          <w:noProof/>
+        </w:rPr>
         <w:drawing>
-          <wp:anchor distT="0" distB="0" distL="114300" distR="114300" simplePos="0" relativeHeight="251654144" behindDoc="0" locked="0" layoutInCell="1" allowOverlap="1" wp14:anchorId="6B07C9EB" wp14:editId="73CC0335">
+          <wp:anchor distT="0" distB="0" distL="114300" distR="114300" simplePos="0" relativeHeight="251654144" behindDoc="0" locked="0" layoutInCell="1" allowOverlap="1" wp14:anchorId="6B07C9EB" wp14:editId="6A9DB517">
             <wp:simplePos x="0" y="0"/>
             <wp:positionH relativeFrom="margin">
               <wp:align>center</wp:align>
@@ -5727,7 +5787,7 @@
       <w:pPr>
         <w:pStyle w:val="Titre1"/>
       </w:pPr>
-      <w:bookmarkStart w:id="2" w:name="_Toc90321837"/>
+      <w:bookmarkStart w:id="2" w:name="_Toc90408026"/>
       <w:r>
         <w:lastRenderedPageBreak/>
         <w:t>Comprendre les données</w:t>
@@ -5739,7 +5799,7 @@
         <w:pStyle w:val="Titre2"/>
         <w:ind w:firstLine="708"/>
       </w:pPr>
-      <w:bookmarkStart w:id="3" w:name="_Toc90321838"/>
+      <w:bookmarkStart w:id="3" w:name="_Toc90408027"/>
       <w:r>
         <w:t>Quantité des données</w:t>
       </w:r>
@@ -5759,7 +5819,7 @@
         <mc:AlternateContent>
           <mc:Choice Requires="wpg">
             <w:drawing>
-              <wp:anchor distT="0" distB="0" distL="114300" distR="114300" simplePos="0" relativeHeight="251661312" behindDoc="0" locked="0" layoutInCell="1" allowOverlap="1" wp14:anchorId="6FE455FC" wp14:editId="74A409F4">
+              <wp:anchor distT="0" distB="0" distL="114300" distR="114300" simplePos="0" relativeHeight="251661312" behindDoc="0" locked="0" layoutInCell="1" allowOverlap="1" wp14:anchorId="6FE455FC" wp14:editId="39AD1140">
                 <wp:simplePos x="0" y="0"/>
                 <wp:positionH relativeFrom="margin">
                   <wp:align>center</wp:align>
@@ -5882,14 +5942,27 @@
                               <w:r>
                                 <w:t xml:space="preserve">Figure </w:t>
                               </w:r>
-                              <w:fldSimple w:instr=" SEQ Figure \* ARABIC ">
-                                <w:r>
-                                  <w:rPr>
-                                    <w:noProof/>
-                                  </w:rPr>
-                                  <w:t>3</w:t>
-                                </w:r>
-                              </w:fldSimple>
+                              <w:r>
+                                <w:fldChar w:fldCharType="begin"/>
+                              </w:r>
+                              <w:r>
+                                <w:instrText xml:space="preserve"> SEQ Figure \* ARABIC </w:instrText>
+                              </w:r>
+                              <w:r>
+                                <w:fldChar w:fldCharType="separate"/>
+                              </w:r>
+                              <w:r>
+                                <w:rPr>
+                                  <w:noProof/>
+                                </w:rPr>
+                                <w:t>3</w:t>
+                              </w:r>
+                              <w:r>
+                                <w:rPr>
+                                  <w:noProof/>
+                                </w:rPr>
+                                <w:fldChar w:fldCharType="end"/>
+                              </w:r>
                               <w:r>
                                 <w:t>: Représentation du DataFrame après le chargement des images</w:t>
                               </w:r>
@@ -5958,14 +6031,27 @@
                         <w:r>
                           <w:t xml:space="preserve">Figure </w:t>
                         </w:r>
-                        <w:fldSimple w:instr=" SEQ Figure \* ARABIC ">
-                          <w:r>
-                            <w:rPr>
-                              <w:noProof/>
-                            </w:rPr>
-                            <w:t>3</w:t>
-                          </w:r>
-                        </w:fldSimple>
+                        <w:r>
+                          <w:fldChar w:fldCharType="begin"/>
+                        </w:r>
+                        <w:r>
+                          <w:instrText xml:space="preserve"> SEQ Figure \* ARABIC </w:instrText>
+                        </w:r>
+                        <w:r>
+                          <w:fldChar w:fldCharType="separate"/>
+                        </w:r>
+                        <w:r>
+                          <w:rPr>
+                            <w:noProof/>
+                          </w:rPr>
+                          <w:t>3</w:t>
+                        </w:r>
+                        <w:r>
+                          <w:rPr>
+                            <w:noProof/>
+                          </w:rPr>
+                          <w:fldChar w:fldCharType="end"/>
+                        </w:r>
                         <w:r>
                           <w:t>: Représentation du DataFrame après le chargement des images</w:t>
                         </w:r>
@@ -5986,7 +6072,7 @@
         <mc:AlternateContent>
           <mc:Choice Requires="wpg">
             <w:drawing>
-              <wp:anchor distT="0" distB="0" distL="114300" distR="114300" simplePos="0" relativeHeight="251664384" behindDoc="0" locked="0" layoutInCell="1" allowOverlap="1" wp14:anchorId="671AFF1E" wp14:editId="541EBFAA">
+              <wp:anchor distT="0" distB="0" distL="114300" distR="114300" simplePos="0" relativeHeight="251664384" behindDoc="0" locked="0" layoutInCell="1" allowOverlap="1" wp14:anchorId="671AFF1E" wp14:editId="3F7B90AD">
                 <wp:simplePos x="0" y="0"/>
                 <wp:positionH relativeFrom="margin">
                   <wp:align>right</wp:align>
@@ -6155,14 +6241,27 @@
                               <w:r>
                                 <w:t xml:space="preserve">Figure </w:t>
                               </w:r>
-                              <w:fldSimple w:instr=" SEQ Figure \* ARABIC ">
-                                <w:r>
-                                  <w:rPr>
-                                    <w:noProof/>
-                                  </w:rPr>
-                                  <w:t>4</w:t>
-                                </w:r>
-                              </w:fldSimple>
+                              <w:r>
+                                <w:fldChar w:fldCharType="begin"/>
+                              </w:r>
+                              <w:r>
+                                <w:instrText xml:space="preserve"> SEQ Figure \* ARABIC </w:instrText>
+                              </w:r>
+                              <w:r>
+                                <w:fldChar w:fldCharType="separate"/>
+                              </w:r>
+                              <w:r>
+                                <w:rPr>
+                                  <w:noProof/>
+                                </w:rPr>
+                                <w:t>4</w:t>
+                              </w:r>
+                              <w:r>
+                                <w:rPr>
+                                  <w:noProof/>
+                                </w:rPr>
+                                <w:fldChar w:fldCharType="end"/>
+                              </w:r>
                               <w:r>
                                 <w:t>: Extrait de code permettant le chargement des images</w:t>
                               </w:r>
@@ -6243,14 +6342,27 @@
                         <w:r>
                           <w:t xml:space="preserve">Figure </w:t>
                         </w:r>
-                        <w:fldSimple w:instr=" SEQ Figure \* ARABIC ">
-                          <w:r>
-                            <w:rPr>
-                              <w:noProof/>
-                            </w:rPr>
-                            <w:t>4</w:t>
-                          </w:r>
-                        </w:fldSimple>
+                        <w:r>
+                          <w:fldChar w:fldCharType="begin"/>
+                        </w:r>
+                        <w:r>
+                          <w:instrText xml:space="preserve"> SEQ Figure \* ARABIC </w:instrText>
+                        </w:r>
+                        <w:r>
+                          <w:fldChar w:fldCharType="separate"/>
+                        </w:r>
+                        <w:r>
+                          <w:rPr>
+                            <w:noProof/>
+                          </w:rPr>
+                          <w:t>4</w:t>
+                        </w:r>
+                        <w:r>
+                          <w:rPr>
+                            <w:noProof/>
+                          </w:rPr>
+                          <w:fldChar w:fldCharType="end"/>
+                        </w:r>
                         <w:r>
                           <w:t>: Extrait de code permettant le chargement des images</w:t>
                         </w:r>
@@ -6299,7 +6411,7 @@
       <w:r>
         <w:tab/>
       </w:r>
-      <w:bookmarkStart w:id="4" w:name="_Toc90321839"/>
+      <w:bookmarkStart w:id="4" w:name="_Toc90408028"/>
       <w:r>
         <w:t>Qualité des données</w:t>
       </w:r>
@@ -6316,7 +6428,7 @@
         <mc:AlternateContent>
           <mc:Choice Requires="wps">
             <w:drawing>
-              <wp:anchor distT="0" distB="0" distL="114300" distR="114300" simplePos="0" relativeHeight="251677696" behindDoc="0" locked="0" layoutInCell="1" allowOverlap="1" wp14:anchorId="623624C2" wp14:editId="3AABB77F">
+              <wp:anchor distT="0" distB="0" distL="114300" distR="114300" simplePos="0" relativeHeight="251677696" behindDoc="0" locked="0" layoutInCell="1" allowOverlap="1" wp14:anchorId="623624C2" wp14:editId="026A212E">
                 <wp:simplePos x="0" y="0"/>
                 <wp:positionH relativeFrom="column">
                   <wp:posOffset>0</wp:posOffset>
@@ -6357,14 +6469,27 @@
                             <w:r>
                               <w:t xml:space="preserve">Figure </w:t>
                             </w:r>
-                            <w:fldSimple w:instr=" SEQ Figure \* ARABIC ">
-                              <w:r>
-                                <w:rPr>
-                                  <w:noProof/>
-                                </w:rPr>
-                                <w:t>5</w:t>
-                              </w:r>
-                            </w:fldSimple>
+                            <w:r>
+                              <w:fldChar w:fldCharType="begin"/>
+                            </w:r>
+                            <w:r>
+                              <w:instrText xml:space="preserve"> SEQ Figure \* ARABIC </w:instrText>
+                            </w:r>
+                            <w:r>
+                              <w:fldChar w:fldCharType="separate"/>
+                            </w:r>
+                            <w:r>
+                              <w:rPr>
+                                <w:noProof/>
+                              </w:rPr>
+                              <w:t>5</w:t>
+                            </w:r>
+                            <w:r>
+                              <w:rPr>
+                                <w:noProof/>
+                              </w:rPr>
+                              <w:fldChar w:fldCharType="end"/>
+                            </w:r>
                             <w:r>
                               <w:t>: Représentation d'un fruit sous différents angles</w:t>
                             </w:r>
@@ -6395,14 +6520,27 @@
                       <w:r>
                         <w:t xml:space="preserve">Figure </w:t>
                       </w:r>
-                      <w:fldSimple w:instr=" SEQ Figure \* ARABIC ">
-                        <w:r>
-                          <w:rPr>
-                            <w:noProof/>
-                          </w:rPr>
-                          <w:t>5</w:t>
-                        </w:r>
-                      </w:fldSimple>
+                      <w:r>
+                        <w:fldChar w:fldCharType="begin"/>
+                      </w:r>
+                      <w:r>
+                        <w:instrText xml:space="preserve"> SEQ Figure \* ARABIC </w:instrText>
+                      </w:r>
+                      <w:r>
+                        <w:fldChar w:fldCharType="separate"/>
+                      </w:r>
+                      <w:r>
+                        <w:rPr>
+                          <w:noProof/>
+                        </w:rPr>
+                        <w:t>5</w:t>
+                      </w:r>
+                      <w:r>
+                        <w:rPr>
+                          <w:noProof/>
+                        </w:rPr>
+                        <w:fldChar w:fldCharType="end"/>
+                      </w:r>
                       <w:r>
                         <w:t>: Représentation d'un fruit sous différents angles</w:t>
                       </w:r>
@@ -6416,8 +6554,11 @@
         </mc:AlternateContent>
       </w:r>
       <w:r>
+        <w:rPr>
+          <w:noProof/>
+        </w:rPr>
         <w:drawing>
-          <wp:anchor distT="0" distB="0" distL="114300" distR="114300" simplePos="0" relativeHeight="251665408" behindDoc="0" locked="0" layoutInCell="1" allowOverlap="1" wp14:anchorId="6AB5DCD8" wp14:editId="68AB5BB3">
+          <wp:anchor distT="0" distB="0" distL="114300" distR="114300" simplePos="0" relativeHeight="251665408" behindDoc="0" locked="0" layoutInCell="1" allowOverlap="1" wp14:anchorId="6AB5DCD8" wp14:editId="3C879D81">
             <wp:simplePos x="0" y="0"/>
             <wp:positionH relativeFrom="margin">
               <wp:align>left</wp:align>
@@ -6503,7 +6644,7 @@
       <w:pPr>
         <w:pStyle w:val="Titre1"/>
       </w:pPr>
-      <w:bookmarkStart w:id="5" w:name="_Toc90321840"/>
+      <w:bookmarkStart w:id="5" w:name="_Toc90408029"/>
       <w:r>
         <w:t>Comment évaluer le modèle ?</w:t>
       </w:r>
@@ -6519,7 +6660,7 @@
       <w:pPr>
         <w:pStyle w:val="Titre2"/>
       </w:pPr>
-      <w:bookmarkStart w:id="6" w:name="_Toc90321841"/>
+      <w:bookmarkStart w:id="6" w:name="_Toc90408030"/>
       <w:r>
         <w:lastRenderedPageBreak/>
         <w:t>Accuracy Score</w:t>
@@ -6534,7 +6675,7 @@
         <mc:AlternateContent>
           <mc:Choice Requires="wps">
             <w:drawing>
-              <wp:anchor distT="0" distB="0" distL="114300" distR="114300" simplePos="0" relativeHeight="251679744" behindDoc="0" locked="0" layoutInCell="1" allowOverlap="1" wp14:anchorId="6C5DF3CF" wp14:editId="10E9D6B2">
+              <wp:anchor distT="0" distB="0" distL="114300" distR="114300" simplePos="0" relativeHeight="251679744" behindDoc="0" locked="0" layoutInCell="1" allowOverlap="1" wp14:anchorId="6C5DF3CF" wp14:editId="39B235C2">
                 <wp:simplePos x="0" y="0"/>
                 <wp:positionH relativeFrom="column">
                   <wp:posOffset>2326005</wp:posOffset>
@@ -6578,14 +6719,27 @@
                             <w:r>
                               <w:t xml:space="preserve">Figure </w:t>
                             </w:r>
-                            <w:fldSimple w:instr=" SEQ Figure \* ARABIC ">
-                              <w:r>
-                                <w:rPr>
-                                  <w:noProof/>
-                                </w:rPr>
-                                <w:t>6</w:t>
-                              </w:r>
-                            </w:fldSimple>
+                            <w:r>
+                              <w:fldChar w:fldCharType="begin"/>
+                            </w:r>
+                            <w:r>
+                              <w:instrText xml:space="preserve"> SEQ Figure \* ARABIC </w:instrText>
+                            </w:r>
+                            <w:r>
+                              <w:fldChar w:fldCharType="separate"/>
+                            </w:r>
+                            <w:r>
+                              <w:rPr>
+                                <w:noProof/>
+                              </w:rPr>
+                              <w:t>6</w:t>
+                            </w:r>
+                            <w:r>
+                              <w:rPr>
+                                <w:noProof/>
+                              </w:rPr>
+                              <w:fldChar w:fldCharType="end"/>
+                            </w:r>
                             <w:r>
                               <w:t>: Courbe d'accuracy score</w:t>
                             </w:r>
@@ -6619,14 +6773,27 @@
                       <w:r>
                         <w:t xml:space="preserve">Figure </w:t>
                       </w:r>
-                      <w:fldSimple w:instr=" SEQ Figure \* ARABIC ">
-                        <w:r>
-                          <w:rPr>
-                            <w:noProof/>
-                          </w:rPr>
-                          <w:t>6</w:t>
-                        </w:r>
-                      </w:fldSimple>
+                      <w:r>
+                        <w:fldChar w:fldCharType="begin"/>
+                      </w:r>
+                      <w:r>
+                        <w:instrText xml:space="preserve"> SEQ Figure \* ARABIC </w:instrText>
+                      </w:r>
+                      <w:r>
+                        <w:fldChar w:fldCharType="separate"/>
+                      </w:r>
+                      <w:r>
+                        <w:rPr>
+                          <w:noProof/>
+                        </w:rPr>
+                        <w:t>6</w:t>
+                      </w:r>
+                      <w:r>
+                        <w:rPr>
+                          <w:noProof/>
+                        </w:rPr>
+                        <w:fldChar w:fldCharType="end"/>
+                      </w:r>
                       <w:r>
                         <w:t>: Courbe d'accuracy score</w:t>
                       </w:r>
@@ -6646,7 +6813,7 @@
         <mc:AlternateContent>
           <mc:Choice Requires="wpg">
             <w:drawing>
-              <wp:anchor distT="0" distB="0" distL="114300" distR="114300" simplePos="0" relativeHeight="251669504" behindDoc="0" locked="0" layoutInCell="1" allowOverlap="1" wp14:anchorId="4EA576E9" wp14:editId="75DE1705">
+              <wp:anchor distT="0" distB="0" distL="114300" distR="114300" simplePos="0" relativeHeight="251669504" behindDoc="0" locked="0" layoutInCell="1" allowOverlap="1" wp14:anchorId="4EA576E9" wp14:editId="04C5206F">
                 <wp:simplePos x="0" y="0"/>
                 <wp:positionH relativeFrom="margin">
                   <wp:posOffset>2326005</wp:posOffset>
@@ -6784,7 +6951,7 @@
       <w:pPr>
         <w:pStyle w:val="Titre2"/>
       </w:pPr>
-      <w:bookmarkStart w:id="7" w:name="_Toc90321842"/>
+      <w:bookmarkStart w:id="7" w:name="_Toc90408031"/>
       <w:r>
         <w:t>Matrice de confusion et HeatMap</w:t>
       </w:r>
@@ -6798,7 +6965,7 @@
         <mc:AlternateContent>
           <mc:Choice Requires="wps">
             <w:drawing>
-              <wp:anchor distT="0" distB="0" distL="114300" distR="114300" simplePos="0" relativeHeight="251691008" behindDoc="0" locked="0" layoutInCell="1" allowOverlap="1" wp14:anchorId="6B12B3B5" wp14:editId="64260909">
+              <wp:anchor distT="0" distB="0" distL="114300" distR="114300" simplePos="0" relativeHeight="251691008" behindDoc="0" locked="0" layoutInCell="1" allowOverlap="1" wp14:anchorId="6B12B3B5" wp14:editId="3220C3BF">
                 <wp:simplePos x="0" y="0"/>
                 <wp:positionH relativeFrom="column">
                   <wp:posOffset>1377578</wp:posOffset>
@@ -6873,7 +7040,7 @@
         <mc:AlternateContent>
           <mc:Choice Requires="wps">
             <w:drawing>
-              <wp:anchor distT="0" distB="0" distL="114300" distR="114300" simplePos="0" relativeHeight="251689984" behindDoc="0" locked="0" layoutInCell="1" allowOverlap="1" wp14:anchorId="2EA21806" wp14:editId="22357F9B">
+              <wp:anchor distT="0" distB="0" distL="114300" distR="114300" simplePos="0" relativeHeight="251689984" behindDoc="0" locked="0" layoutInCell="1" allowOverlap="1" wp14:anchorId="2EA21806" wp14:editId="51C45E80">
                 <wp:simplePos x="0" y="0"/>
                 <wp:positionH relativeFrom="column">
                   <wp:posOffset>1127413</wp:posOffset>
@@ -6955,7 +7122,7 @@
         <mc:AlternateContent>
           <mc:Choice Requires="wpg">
             <w:drawing>
-              <wp:anchor distT="0" distB="0" distL="114300" distR="114300" simplePos="0" relativeHeight="251683840" behindDoc="0" locked="0" layoutInCell="1" allowOverlap="1" wp14:anchorId="1B6D17E2" wp14:editId="796D0EE8">
+              <wp:anchor distT="0" distB="0" distL="114300" distR="114300" simplePos="0" relativeHeight="251683840" behindDoc="0" locked="0" layoutInCell="1" allowOverlap="1" wp14:anchorId="1B6D17E2" wp14:editId="77A42E96">
                 <wp:simplePos x="0" y="0"/>
                 <wp:positionH relativeFrom="column">
                   <wp:posOffset>-546112</wp:posOffset>
@@ -7023,7 +7190,7 @@
                         <wps:spPr bwMode="auto">
                           <a:xfrm>
                             <a:off x="2190719" y="3277871"/>
-                            <a:ext cx="2304414" cy="462914"/>
+                            <a:ext cx="2304557" cy="462914"/>
                           </a:xfrm>
                           <a:prstGeom prst="rect">
                             <a:avLst/>
@@ -7090,7 +7257,7 @@
                         <wps:spPr bwMode="auto">
                           <a:xfrm>
                             <a:off x="-310550" y="1414732"/>
-                            <a:ext cx="1440504" cy="462914"/>
+                            <a:ext cx="1440903" cy="462914"/>
                           </a:xfrm>
                           <a:prstGeom prst="rect">
                             <a:avLst/>
@@ -7140,25 +7307,7 @@
                                     <w14:round/>
                                   </w14:textOutline>
                                 </w:rPr>
-                                <w:t xml:space="preserve">Classe </w:t>
-                              </w:r>
-                              <w:r>
-                                <w:rPr>
-                                  <w:color w:val="4472C4" w:themeColor="accent1"/>
-                                  <w:sz w:val="28"/>
-                                  <w:szCs w:val="28"/>
-                                  <w14:shadow w14:blurRad="38100" w14:dist="25400" w14:dir="5400000" w14:sx="100000" w14:sy="100000" w14:kx="0" w14:ky="0" w14:algn="ctr">
-                                    <w14:srgbClr w14:val="6E747A">
-                                      <w14:alpha w14:val="57000"/>
-                                    </w14:srgbClr>
-                                  </w14:shadow>
-                                  <w14:textOutline w14:w="0" w14:cap="flat" w14:cmpd="sng" w14:algn="ctr">
-                                    <w14:noFill/>
-                                    <w14:prstDash w14:val="solid"/>
-                                    <w14:round/>
-                                  </w14:textOutline>
-                                </w:rPr>
-                                <w:t>prédite</w:t>
+                                <w:t>Classe prédite</w:t>
                               </w:r>
                             </w:p>
                           </w:txbxContent>
@@ -7175,8 +7324,8 @@
           </mc:Choice>
           <mc:Fallback>
             <w:pict>
-              <v:group w14:anchorId="1B6D17E2" id="Groupe 54" o:spid="_x0000_s1072" style="position:absolute;margin-left:-43pt;margin-top:63.35pt;width:469.3pt;height:294.55pt;z-index:251683840" coordorigin="-3105" coordsize="59604,37407" o:gfxdata="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">
-                <v:shape id="Zone de texte 2" o:spid="_x0000_s1074" type="#_x0000_t202" style="position:absolute;left:21907;top:32778;width:23044;height:4629;visibility:visible;mso-wrap-style:square;v-text-anchor:top" o:gfxdata="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" filled="f" stroked="f">
+              <v:group w14:anchorId="1B6D17E2" id="Groupe 54" o:spid="_x0000_s1072" style="position:absolute;margin-left:-43pt;margin-top:63.35pt;width:469.3pt;height:294.55pt;z-index:251683840" coordorigin="-3105" coordsize="59604,37407" o:gfxdata="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">
+                <v:shape id="_x0000_s1074" type="#_x0000_t202" style="position:absolute;left:21907;top:32778;width:23045;height:4629;visibility:visible;mso-wrap-style:square;v-text-anchor:top" o:gfxdata="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" filled="f" stroked="f">
                   <v:textbox style="mso-fit-shape-to-text:t">
                     <w:txbxContent>
                       <w:p>
@@ -7220,7 +7369,7 @@
                     </w:txbxContent>
                   </v:textbox>
                 </v:shape>
-                <v:shape id="Zone de texte 2" o:spid="_x0000_s1075" type="#_x0000_t202" style="position:absolute;left:-3105;top:14147;width:14404;height:4629;visibility:visible;mso-wrap-style:square;v-text-anchor:top" o:gfxdata="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" filled="f" stroked="f">
+                <v:shape id="_x0000_s1075" type="#_x0000_t202" style="position:absolute;left:-3105;top:14147;width:14408;height:4629;visibility:visible;mso-wrap-style:square;v-text-anchor:top" o:gfxdata="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" filled="f" stroked="f">
                   <v:textbox style="mso-fit-shape-to-text:t">
                     <w:txbxContent>
                       <w:p>
@@ -7258,25 +7407,7 @@
                               <w14:round/>
                             </w14:textOutline>
                           </w:rPr>
-                          <w:t xml:space="preserve">Classe </w:t>
-                        </w:r>
-                        <w:r>
-                          <w:rPr>
-                            <w:color w:val="4472C4" w:themeColor="accent1"/>
-                            <w:sz w:val="28"/>
-                            <w:szCs w:val="28"/>
-                            <w14:shadow w14:blurRad="38100" w14:dist="25400" w14:dir="5400000" w14:sx="100000" w14:sy="100000" w14:kx="0" w14:ky="0" w14:algn="ctr">
-                              <w14:srgbClr w14:val="6E747A">
-                                <w14:alpha w14:val="57000"/>
-                              </w14:srgbClr>
-                            </w14:shadow>
-                            <w14:textOutline w14:w="0" w14:cap="flat" w14:cmpd="sng" w14:algn="ctr">
-                              <w14:noFill/>
-                              <w14:prstDash w14:val="solid"/>
-                              <w14:round/>
-                            </w14:textOutline>
-                          </w:rPr>
-                          <w:t>prédite</w:t>
+                          <w:t>Classe prédite</w:t>
                         </w:r>
                       </w:p>
                     </w:txbxContent>
@@ -7295,7 +7426,7 @@
         <mc:AlternateContent>
           <mc:Choice Requires="wps">
             <w:drawing>
-              <wp:anchor distT="0" distB="0" distL="114300" distR="114300" simplePos="0" relativeHeight="251686912" behindDoc="0" locked="0" layoutInCell="1" allowOverlap="1" wp14:anchorId="4C6BC4E4" wp14:editId="67E1E3EC">
+              <wp:anchor distT="0" distB="0" distL="114300" distR="114300" simplePos="0" relativeHeight="251686912" behindDoc="0" locked="0" layoutInCell="1" allowOverlap="1" wp14:anchorId="4C6BC4E4" wp14:editId="797C12B1">
                 <wp:simplePos x="0" y="0"/>
                 <wp:positionH relativeFrom="column">
                   <wp:posOffset>-546100</wp:posOffset>
@@ -7340,14 +7471,27 @@
                             <w:r>
                               <w:t xml:space="preserve">Figure </w:t>
                             </w:r>
-                            <w:fldSimple w:instr=" SEQ Figure \* ARABIC ">
-                              <w:r>
-                                <w:rPr>
-                                  <w:noProof/>
-                                </w:rPr>
-                                <w:t>7</w:t>
-                              </w:r>
-                            </w:fldSimple>
+                            <w:r>
+                              <w:fldChar w:fldCharType="begin"/>
+                            </w:r>
+                            <w:r>
+                              <w:instrText xml:space="preserve"> SEQ Figure \* ARABIC </w:instrText>
+                            </w:r>
+                            <w:r>
+                              <w:fldChar w:fldCharType="separate"/>
+                            </w:r>
+                            <w:r>
+                              <w:rPr>
+                                <w:noProof/>
+                              </w:rPr>
+                              <w:t>7</w:t>
+                            </w:r>
+                            <w:r>
+                              <w:rPr>
+                                <w:noProof/>
+                              </w:rPr>
+                              <w:fldChar w:fldCharType="end"/>
+                            </w:r>
                             <w:r>
                               <w:t>: HeatMap d'exemple</w:t>
                             </w:r>
@@ -7382,14 +7526,27 @@
                       <w:r>
                         <w:t xml:space="preserve">Figure </w:t>
                       </w:r>
-                      <w:fldSimple w:instr=" SEQ Figure \* ARABIC ">
-                        <w:r>
-                          <w:rPr>
-                            <w:noProof/>
-                          </w:rPr>
-                          <w:t>7</w:t>
-                        </w:r>
-                      </w:fldSimple>
+                      <w:r>
+                        <w:fldChar w:fldCharType="begin"/>
+                      </w:r>
+                      <w:r>
+                        <w:instrText xml:space="preserve"> SEQ Figure \* ARABIC </w:instrText>
+                      </w:r>
+                      <w:r>
+                        <w:fldChar w:fldCharType="separate"/>
+                      </w:r>
+                      <w:r>
+                        <w:rPr>
+                          <w:noProof/>
+                        </w:rPr>
+                        <w:t>7</w:t>
+                      </w:r>
+                      <w:r>
+                        <w:rPr>
+                          <w:noProof/>
+                        </w:rPr>
+                        <w:fldChar w:fldCharType="end"/>
+                      </w:r>
                       <w:r>
                         <w:t>: HeatMap d'exemple</w:t>
                       </w:r>
@@ -7416,7 +7573,15 @@
       </w:pPr>
       <w:r>
         <w:lastRenderedPageBreak/>
-        <w:t xml:space="preserve">Par exemple, sur la heatmap ci-dessus, nous pouvons constater que l’intelligence artificielle s’est beaucoup trompée en confondant quelques classes avec la classe 0. </w:t>
+        <w:t xml:space="preserve">Par exemple, sur la </w:t>
+      </w:r>
+      <w:proofErr w:type="spellStart"/>
+      <w:r>
+        <w:t>heatmap</w:t>
+      </w:r>
+      <w:proofErr w:type="spellEnd"/>
+      <w:r>
+        <w:t xml:space="preserve"> ci-dessus, nous pouvons constater que l’intelligence artificielle s’est beaucoup trompée en confondant quelques classes avec la classe 0. </w:t>
       </w:r>
       <w:r>
         <w:t xml:space="preserve">Par exemple, comme le montre le cercle </w:t>
@@ -7450,7 +7615,7 @@
       <w:pPr>
         <w:pStyle w:val="Titre1"/>
       </w:pPr>
-      <w:bookmarkStart w:id="8" w:name="_Toc90321843"/>
+      <w:bookmarkStart w:id="8" w:name="_Toc90408032"/>
       <w:r>
         <w:t>Quel modèle choisir ?</w:t>
       </w:r>
@@ -7463,7 +7628,7 @@
       <w:r>
         <w:tab/>
       </w:r>
-      <w:bookmarkStart w:id="9" w:name="_Toc90321844"/>
+      <w:bookmarkStart w:id="9" w:name="_Toc90408033"/>
       <w:r>
         <w:t>Les modèles</w:t>
       </w:r>
@@ -7488,7 +7653,7 @@
         <mc:AlternateContent>
           <mc:Choice Requires="wps">
             <w:drawing>
-              <wp:anchor distT="0" distB="0" distL="114300" distR="114300" simplePos="0" relativeHeight="251688960" behindDoc="0" locked="0" layoutInCell="1" allowOverlap="1" wp14:anchorId="062F4CE3" wp14:editId="5FF1C87F">
+              <wp:anchor distT="0" distB="0" distL="114300" distR="114300" simplePos="0" relativeHeight="251688960" behindDoc="0" locked="0" layoutInCell="1" allowOverlap="1" wp14:anchorId="062F4CE3" wp14:editId="7439C946">
                 <wp:simplePos x="0" y="0"/>
                 <wp:positionH relativeFrom="column">
                   <wp:posOffset>0</wp:posOffset>
@@ -7530,14 +7695,27 @@
                             <w:r>
                               <w:t xml:space="preserve">Figure </w:t>
                             </w:r>
-                            <w:fldSimple w:instr=" SEQ Figure \* ARABIC ">
-                              <w:r>
-                                <w:rPr>
-                                  <w:noProof/>
-                                </w:rPr>
-                                <w:t>8</w:t>
-                              </w:r>
-                            </w:fldSimple>
+                            <w:r>
+                              <w:fldChar w:fldCharType="begin"/>
+                            </w:r>
+                            <w:r>
+                              <w:instrText xml:space="preserve"> SEQ Figure \* ARABIC </w:instrText>
+                            </w:r>
+                            <w:r>
+                              <w:fldChar w:fldCharType="separate"/>
+                            </w:r>
+                            <w:r>
+                              <w:rPr>
+                                <w:noProof/>
+                              </w:rPr>
+                              <w:t>8</w:t>
+                            </w:r>
+                            <w:r>
+                              <w:rPr>
+                                <w:noProof/>
+                              </w:rPr>
+                              <w:fldChar w:fldCharType="end"/>
+                            </w:r>
                             <w:r>
                               <w:t>: Les différents modèles retenus</w:t>
                             </w:r>
@@ -7569,14 +7747,27 @@
                       <w:r>
                         <w:t xml:space="preserve">Figure </w:t>
                       </w:r>
-                      <w:fldSimple w:instr=" SEQ Figure \* ARABIC ">
-                        <w:r>
-                          <w:rPr>
-                            <w:noProof/>
-                          </w:rPr>
-                          <w:t>8</w:t>
-                        </w:r>
-                      </w:fldSimple>
+                      <w:r>
+                        <w:fldChar w:fldCharType="begin"/>
+                      </w:r>
+                      <w:r>
+                        <w:instrText xml:space="preserve"> SEQ Figure \* ARABIC </w:instrText>
+                      </w:r>
+                      <w:r>
+                        <w:fldChar w:fldCharType="separate"/>
+                      </w:r>
+                      <w:r>
+                        <w:rPr>
+                          <w:noProof/>
+                        </w:rPr>
+                        <w:t>8</w:t>
+                      </w:r>
+                      <w:r>
+                        <w:rPr>
+                          <w:noProof/>
+                        </w:rPr>
+                        <w:fldChar w:fldCharType="end"/>
+                      </w:r>
                       <w:r>
                         <w:t>: Les différents modèles retenus</w:t>
                       </w:r>
@@ -7590,8 +7781,11 @@
         </mc:AlternateContent>
       </w:r>
       <w:r>
+        <w:rPr>
+          <w:noProof/>
+        </w:rPr>
         <w:drawing>
-          <wp:anchor distT="0" distB="0" distL="114300" distR="114300" simplePos="0" relativeHeight="251684864" behindDoc="0" locked="0" layoutInCell="1" allowOverlap="1" wp14:anchorId="7E4F78EE" wp14:editId="59A5A254">
+          <wp:anchor distT="0" distB="0" distL="114300" distR="114300" simplePos="0" relativeHeight="251684864" behindDoc="0" locked="0" layoutInCell="1" allowOverlap="1" wp14:anchorId="7E4F78EE" wp14:editId="67EB834E">
             <wp:simplePos x="0" y="0"/>
             <wp:positionH relativeFrom="margin">
               <wp:align>right</wp:align>
@@ -7650,7 +7844,7 @@
         <w:pStyle w:val="Titre2"/>
         <w:ind w:firstLine="708"/>
       </w:pPr>
-      <w:bookmarkStart w:id="10" w:name="_Toc90321845"/>
+      <w:bookmarkStart w:id="10" w:name="_Toc90408034"/>
       <w:r>
         <w:t>Trouver les bons paramètres</w:t>
       </w:r>
@@ -7673,14 +7867,27 @@
       <w:r>
         <w:t xml:space="preserve">Figure </w:t>
       </w:r>
-      <w:fldSimple w:instr=" SEQ Figure \* ARABIC ">
-        <w:r>
-          <w:rPr>
-            <w:noProof/>
-          </w:rPr>
-          <w:t>9</w:t>
-        </w:r>
-      </w:fldSimple>
+      <w:r>
+        <w:fldChar w:fldCharType="begin"/>
+      </w:r>
+      <w:r>
+        <w:instrText xml:space="preserve"> SEQ Figure \* ARABIC </w:instrText>
+      </w:r>
+      <w:r>
+        <w:fldChar w:fldCharType="separate"/>
+      </w:r>
+      <w:r>
+        <w:rPr>
+          <w:noProof/>
+        </w:rPr>
+        <w:t>9</w:t>
+      </w:r>
+      <w:r>
+        <w:rPr>
+          <w:noProof/>
+        </w:rPr>
+        <w:fldChar w:fldCharType="end"/>
+      </w:r>
       <w:r>
         <w:t>: Tableau récapitulatif des paramètres optimaux</w:t>
       </w:r>
@@ -7891,8 +8098,13 @@
             <w:pPr>
               <w:jc w:val="center"/>
             </w:pPr>
-            <w:r>
-              <w:t>n_neighbors=1</w:t>
+            <w:proofErr w:type="spellStart"/>
+            <w:r>
+              <w:t>n_neighbors</w:t>
+            </w:r>
+            <w:proofErr w:type="spellEnd"/>
+            <w:r>
+              <w:t>=1</w:t>
             </w:r>
           </w:p>
         </w:tc>
@@ -7965,20 +8177,39 @@
                 <w:lang w:val="en-GB"/>
               </w:rPr>
             </w:pPr>
+            <w:proofErr w:type="spellStart"/>
             <w:r>
               <w:rPr>
                 <w:lang w:val="en-GB"/>
               </w:rPr>
-              <w:t>hidden_layer_sizes= (150,150,50)</w:t>
+              <w:t>hidden_layer_sizes</w:t>
+            </w:r>
+            <w:proofErr w:type="spellEnd"/>
+            <w:r>
+              <w:rPr>
+                <w:lang w:val="en-GB"/>
+              </w:rPr>
+              <w:t>= (150,150,50)</w:t>
             </w:r>
           </w:p>
         </w:tc>
       </w:tr>
     </w:tbl>
-    <w:p/>
     <w:p>
-      <w:r>
+      <w:pPr>
+        <w:rPr>
+          <w:lang w:val="en-GB"/>
+        </w:rPr>
+      </w:pPr>
+    </w:p>
+    <w:p>
+      <w:r>
+        <w:rPr>
+          <w:lang w:val="en-GB"/>
+        </w:rPr>
         <w:tab/>
+      </w:r>
+      <w:r>
         <w:t>Nous avons dû effectuer ces changements du fait de nos données d’entrées. Par exemple, comme nous avons un grand nombre de colonnes, nous avons modifier le noyau du modèle SVM pour</w:t>
       </w:r>
       <w:r>
@@ -7995,7 +8226,7 @@
       <w:pPr>
         <w:pStyle w:val="Titre1"/>
       </w:pPr>
-      <w:bookmarkStart w:id="11" w:name="_Toc90321846"/>
+      <w:bookmarkStart w:id="11" w:name="_Toc90408035"/>
       <w:r>
         <w:lastRenderedPageBreak/>
         <w:t>Interprétation et visualisation des résultats</w:t>
@@ -8006,7 +8237,7 @@
       <w:pPr>
         <w:pStyle w:val="Titre2"/>
       </w:pPr>
-      <w:bookmarkStart w:id="12" w:name="_Toc90321847"/>
+      <w:bookmarkStart w:id="12" w:name="_Toc90408036"/>
       <w:r>
         <w:t>Explication du modèle retenu</w:t>
       </w:r>
@@ -8132,18 +8363,238 @@
       <w:pPr>
         <w:pStyle w:val="Titre2"/>
       </w:pPr>
-      <w:bookmarkStart w:id="13" w:name="_Toc90321848"/>
+      <w:bookmarkStart w:id="13" w:name="_Toc90408037"/>
       <w:r>
         <w:t>Résultats du modèle retenu</w:t>
       </w:r>
       <w:bookmarkEnd w:id="13"/>
     </w:p>
-    <w:p/>
+    <w:p>
+      <w:r>
+        <w:tab/>
+        <w:t xml:space="preserve">En utilisant les paramètres optimaux pour le modèle SVM, on obtient un accuracy score de 1 soit 100% de réussite. A première vue, nous constatons que le modèle </w:t>
+      </w:r>
+      <w:r>
+        <w:t>fonctionne très bien pour ce jeu de données d’essais.</w:t>
+      </w:r>
+    </w:p>
+    <w:p>
+      <w:pPr>
+        <w:keepNext/>
+      </w:pPr>
+      <w:r>
+        <w:rPr>
+          <w:noProof/>
+        </w:rPr>
+        <mc:AlternateContent>
+          <mc:Choice Requires="wps">
+            <w:drawing>
+              <wp:anchor distT="45720" distB="45720" distL="114300" distR="114300" simplePos="0" relativeHeight="251716608" behindDoc="0" locked="0" layoutInCell="1" allowOverlap="1" wp14:anchorId="5E618247" wp14:editId="3AD9802D">
+                <wp:simplePos x="0" y="0"/>
+                <wp:positionH relativeFrom="margin">
+                  <wp:posOffset>5242140</wp:posOffset>
+                </wp:positionH>
+                <wp:positionV relativeFrom="paragraph">
+                  <wp:posOffset>1665389</wp:posOffset>
+                </wp:positionV>
+                <wp:extent cx="1240478" cy="707366"/>
+                <wp:effectExtent l="0" t="0" r="17145" b="17145"/>
+                <wp:wrapNone/>
+                <wp:docPr id="48" name="Zone de texte 2"/>
+                <wp:cNvGraphicFramePr>
+                  <a:graphicFrameLocks xmlns:a="http://schemas.openxmlformats.org/drawingml/2006/main"/>
+                </wp:cNvGraphicFramePr>
+                <a:graphic xmlns:a="http://schemas.openxmlformats.org/drawingml/2006/main">
+                  <a:graphicData uri="http://schemas.microsoft.com/office/word/2010/wordprocessingShape">
+                    <wps:wsp>
+                      <wps:cNvSpPr txBox="1">
+                        <a:spLocks noChangeArrowheads="1"/>
+                      </wps:cNvSpPr>
+                      <wps:spPr bwMode="auto">
+                        <a:xfrm>
+                          <a:off x="0" y="0"/>
+                          <a:ext cx="1240478" cy="707366"/>
+                        </a:xfrm>
+                        <a:prstGeom prst="rect">
+                          <a:avLst/>
+                        </a:prstGeom>
+                        <a:solidFill>
+                          <a:srgbClr val="FFFFFF"/>
+                        </a:solidFill>
+                        <a:ln w="9525">
+                          <a:solidFill>
+                            <a:srgbClr val="000000"/>
+                          </a:solidFill>
+                          <a:miter lim="800000"/>
+                          <a:headEnd/>
+                          <a:tailEnd/>
+                        </a:ln>
+                      </wps:spPr>
+                      <wps:txbx>
+                        <w:txbxContent>
+                          <w:p>
+                            <w:pPr>
+                              <w:jc w:val="both"/>
+                            </w:pPr>
+                            <w:r>
+                              <w:t>La matrice est plus visible sur le notebook.</w:t>
+                            </w:r>
+                          </w:p>
+                        </w:txbxContent>
+                      </wps:txbx>
+                      <wps:bodyPr rot="0" vert="horz" wrap="square" lIns="91440" tIns="45720" rIns="91440" bIns="45720" anchor="t" anchorCtr="0">
+                        <a:noAutofit/>
+                      </wps:bodyPr>
+                    </wps:wsp>
+                  </a:graphicData>
+                </a:graphic>
+                <wp14:sizeRelH relativeFrom="margin">
+                  <wp14:pctWidth>0</wp14:pctWidth>
+                </wp14:sizeRelH>
+                <wp14:sizeRelV relativeFrom="margin">
+                  <wp14:pctHeight>0</wp14:pctHeight>
+                </wp14:sizeRelV>
+              </wp:anchor>
+            </w:drawing>
+          </mc:Choice>
+          <mc:Fallback>
+            <w:pict>
+              <v:shape w14:anchorId="5E618247" id="Zone de texte 2" o:spid="_x0000_s1078" type="#_x0000_t202" style="position:absolute;margin-left:412.75pt;margin-top:131.15pt;width:97.7pt;height:55.7pt;z-index:251716608;visibility:visible;mso-wrap-style:square;mso-width-percent:0;mso-height-percent:0;mso-wrap-distance-left:9pt;mso-wrap-distance-top:3.6pt;mso-wrap-distance-right:9pt;mso-wrap-distance-bottom:3.6pt;mso-position-horizontal:absolute;mso-position-horizontal-relative:margin;mso-position-vertical:absolute;mso-position-vertical-relative:text;mso-width-percent:0;mso-height-percent:0;mso-width-relative:margin;mso-height-relative:margin;v-text-anchor:top" o:gfxdata="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">
+                <v:textbox>
+                  <w:txbxContent>
+                    <w:p>
+                      <w:pPr>
+                        <w:jc w:val="both"/>
+                      </w:pPr>
+                      <w:r>
+                        <w:t>La matrice est plus visible sur le notebook.</w:t>
+                      </w:r>
+                    </w:p>
+                  </w:txbxContent>
+                </v:textbox>
+                <w10:wrap anchorx="margin"/>
+              </v:shape>
+            </w:pict>
+          </mc:Fallback>
+        </mc:AlternateContent>
+      </w:r>
+      <w:r>
+        <w:rPr>
+          <w:noProof/>
+        </w:rPr>
+        <w:drawing>
+          <wp:inline distT="0" distB="0" distL="0" distR="0" wp14:anchorId="15BE7FCB" wp14:editId="302C50B2">
+            <wp:extent cx="5149970" cy="3764270"/>
+            <wp:effectExtent l="0" t="0" r="0" b="8255"/>
+            <wp:docPr id="47" name="Image 47"/>
+            <wp:cNvGraphicFramePr>
+              <a:graphicFrameLocks xmlns:a="http://schemas.openxmlformats.org/drawingml/2006/main" noChangeAspect="1"/>
+            </wp:cNvGraphicFramePr>
+            <a:graphic xmlns:a="http://schemas.openxmlformats.org/drawingml/2006/main">
+              <a:graphicData uri="http://schemas.openxmlformats.org/drawingml/2006/picture">
+                <pic:pic xmlns:pic="http://schemas.openxmlformats.org/drawingml/2006/picture">
+                  <pic:nvPicPr>
+                    <pic:cNvPr id="0" name="Picture 1"/>
+                    <pic:cNvPicPr>
+                      <a:picLocks noChangeAspect="1" noChangeArrowheads="1"/>
+                    </pic:cNvPicPr>
+                  </pic:nvPicPr>
+                  <pic:blipFill>
+                    <a:blip r:embed="rId23">
+                      <a:extLst>
+                        <a:ext uri="{28A0092B-C50C-407E-A947-70E740481C1C}">
+                          <a14:useLocalDpi xmlns:a14="http://schemas.microsoft.com/office/drawing/2010/main" val="0"/>
+                        </a:ext>
+                      </a:extLst>
+                    </a:blip>
+                    <a:srcRect/>
+                    <a:stretch>
+                      <a:fillRect/>
+                    </a:stretch>
+                  </pic:blipFill>
+                  <pic:spPr bwMode="auto">
+                    <a:xfrm>
+                      <a:off x="0" y="0"/>
+                      <a:ext cx="5161932" cy="3773013"/>
+                    </a:xfrm>
+                    <a:prstGeom prst="rect">
+                      <a:avLst/>
+                    </a:prstGeom>
+                    <a:noFill/>
+                    <a:ln>
+                      <a:noFill/>
+                    </a:ln>
+                  </pic:spPr>
+                </pic:pic>
+              </a:graphicData>
+            </a:graphic>
+          </wp:inline>
+        </w:drawing>
+      </w:r>
+    </w:p>
+    <w:p>
+      <w:pPr>
+        <w:pStyle w:val="Lgende"/>
+      </w:pPr>
+      <w:r>
+        <w:t xml:space="preserve">Figure </w:t>
+      </w:r>
+      <w:fldSimple w:instr=" SEQ Figure \* ARABIC ">
+        <w:r>
+          <w:rPr>
+            <w:noProof/>
+          </w:rPr>
+          <w:t>10</w:t>
+        </w:r>
+      </w:fldSimple>
+      <w:r>
+        <w:t>: Matrice de confusion du modèle SVM avec les paramètres optimaux</w:t>
+      </w:r>
+    </w:p>
+    <w:p>
+      <w:pPr>
+        <w:ind w:firstLine="708"/>
+      </w:pPr>
+      <w:r>
+        <w:lastRenderedPageBreak/>
+        <w:t xml:space="preserve">En observant la matrice de confusion, on voit que toutes les prédictions se situent sur la diagonale donc que l’intelligence artificielle n’a </w:t>
+      </w:r>
+      <w:r>
+        <w:t>commis</w:t>
+      </w:r>
+      <w:r>
+        <w:t xml:space="preserve"> aucune erreur.</w:t>
+      </w:r>
+      <w:r>
+        <w:t xml:space="preserve"> On peut donc penser que les données sont très faciles pour l’intelligence artificielle car elles sont toutes </w:t>
+      </w:r>
+      <w:r>
+        <w:t>formatées</w:t>
+      </w:r>
+      <w:r>
+        <w:t xml:space="preserve"> de la même façon, c’est-à-dire que toutes les images sont </w:t>
+      </w:r>
+      <w:r>
+        <w:t>cadrées</w:t>
+      </w:r>
+      <w:r>
+        <w:t xml:space="preserve"> sur le fruit et ne possèdent pas de détails supplémentaires.</w:t>
+      </w:r>
+      <w:r>
+        <w:t xml:space="preserve"> Que se passerait-il si les images ne venai</w:t>
+      </w:r>
+      <w:r>
+        <w:t>en</w:t>
+      </w:r>
+      <w:r>
+        <w:t>t pas du jeu de données ?</w:t>
+      </w:r>
+    </w:p>
     <w:p>
       <w:pPr>
         <w:pStyle w:val="Titre2"/>
       </w:pPr>
-      <w:bookmarkStart w:id="14" w:name="_Toc90321849"/>
+      <w:bookmarkStart w:id="14" w:name="_Toc90408038"/>
       <w:r>
         <w:t>Limite du modèle avec des images plus complexes</w:t>
       </w:r>
@@ -8201,7 +8652,7 @@
                             </pic:cNvPicPr>
                           </pic:nvPicPr>
                           <pic:blipFill>
-                            <a:blip r:embed="rId23" cstate="print">
+                            <a:blip r:embed="rId24" cstate="print">
                               <a:extLst>
                                 <a:ext uri="{28A0092B-C50C-407E-A947-70E740481C1C}">
                                   <a14:useLocalDpi xmlns:a14="http://schemas.microsoft.com/office/drawing/2010/main" val="0"/>
@@ -8258,7 +8709,10 @@
                                   <w:t xml:space="preserve">Figure </w:t>
                                 </w:r>
                                 <w:r>
-                                  <w:t>10 :</w:t>
+                                  <w:t>11</w:t>
+                                </w:r>
+                                <w:r>
+                                  <w:t xml:space="preserve"> :</w:t>
                                 </w:r>
                                 <w:r>
                                   <w:t xml:space="preserve"> Abricot avec feuille</w:t>
@@ -8331,7 +8785,7 @@
                             </pic:cNvPicPr>
                           </pic:nvPicPr>
                           <pic:blipFill>
-                            <a:blip r:embed="rId24">
+                            <a:blip r:embed="rId25">
                               <a:extLst>
                                 <a:ext uri="{28A0092B-C50C-407E-A947-70E740481C1C}">
                                   <a14:useLocalDpi xmlns:a14="http://schemas.microsoft.com/office/drawing/2010/main" val="0"/>
@@ -8385,7 +8839,13 @@
                                   </w:rPr>
                                 </w:pPr>
                                 <w:r>
-                                  <w:t>Figure 11 : Abricot avec feuille après redimensionnement</w:t>
+                                  <w:t xml:space="preserve">Figure </w:t>
+                                </w:r>
+                                <w:r>
+                                  <w:t>12</w:t>
+                                </w:r>
+                                <w:r>
+                                  <w:t xml:space="preserve"> : Abricot avec feuille après redimensionnement</w:t>
                                 </w:r>
                               </w:p>
                             </w:txbxContent>
@@ -8406,12 +8866,12 @@
           </mc:Choice>
           <mc:Fallback>
             <w:pict>
-              <v:group w14:anchorId="1210EBD6" id="Groupe 1040" o:spid="_x0000_s1078" style="position:absolute;margin-left:0;margin-top:68.8pt;width:438.1pt;height:203.75pt;z-index:251711488;mso-position-horizontal:left;mso-position-horizontal-relative:margin" coordsize="55638,25876" o:gfxdata="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">
-                <v:group id="Groupe 1031" o:spid="_x0000_s1079" style="position:absolute;top:1121;width:16129;height:23450" coordsize="16129,23450" o:gfxdata="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">
-                  <v:shape id="Image 1025" o:spid="_x0000_s1080" type="#_x0000_t75" alt="Une image contenant intérieur, orange, plante, fruit&#10;&#10;Description générée automatiquement" style="position:absolute;width:16129;height:20186;visibility:visible;mso-wrap-style:square" o:gfxdata="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">
-                    <v:imagedata r:id="rId25" o:title="Une image contenant intérieur, orange, plante, fruit&#10;&#10;Description générée automatiquement"/>
+              <v:group w14:anchorId="1210EBD6" id="Groupe 1040" o:spid="_x0000_s1079" style="position:absolute;margin-left:0;margin-top:68.8pt;width:438.1pt;height:203.75pt;z-index:251711488;mso-position-horizontal:left;mso-position-horizontal-relative:margin" coordsize="55638,25876" o:gfxdata="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">
+                <v:group id="Groupe 1031" o:spid="_x0000_s1080" style="position:absolute;top:1121;width:16129;height:23450" coordsize="16129,23450" o:gfxdata="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">
+                  <v:shape id="Image 1025" o:spid="_x0000_s1081" type="#_x0000_t75" alt="Une image contenant intérieur, orange, plante, fruit&#10;&#10;Description générée automatiquement" style="position:absolute;width:16129;height:20186;visibility:visible;mso-wrap-style:square" o:gfxdata="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">
+                    <v:imagedata r:id="rId26" o:title="Une image contenant intérieur, orange, plante, fruit&#10;&#10;Description générée automatiquement"/>
                   </v:shape>
-                  <v:shape id="Zone de texte 1028" o:spid="_x0000_s1081" type="#_x0000_t202" style="position:absolute;top:20783;width:16129;height:2667;visibility:visible;mso-wrap-style:square;v-text-anchor:top" o:gfxdata="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" stroked="f">
+                  <v:shape id="Zone de texte 1028" o:spid="_x0000_s1082" type="#_x0000_t202" style="position:absolute;top:20783;width:16129;height:2667;visibility:visible;mso-wrap-style:square;v-text-anchor:top" o:gfxdata="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" stroked="f">
                     <v:textbox style="mso-fit-shape-to-text:t" inset="0,0,0,0">
                       <w:txbxContent>
                         <w:p>
@@ -8425,7 +8885,10 @@
                             <w:t xml:space="preserve">Figure </w:t>
                           </w:r>
                           <w:r>
-                            <w:t>10 :</w:t>
+                            <w:t>11</w:t>
+                          </w:r>
+                          <w:r>
+                            <w:t xml:space="preserve"> :</w:t>
                           </w:r>
                           <w:r>
                             <w:t xml:space="preserve"> Abricot avec feuille</w:t>
@@ -8435,7 +8898,7 @@
                     </v:textbox>
                   </v:shape>
                 </v:group>
-                <v:shape id="Zone de texte 2" o:spid="_x0000_s1082" type="#_x0000_t202" style="position:absolute;left:44684;top:8453;width:10954;height:3106;visibility:visible;mso-wrap-style:square;v-text-anchor:top" o:gfxdata="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">
+                <v:shape id="_x0000_s1083" type="#_x0000_t202" style="position:absolute;left:44684;top:8453;width:10954;height:3106;visibility:visible;mso-wrap-style:square;v-text-anchor:top" o:gfxdata="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">
                   <v:textbox>
                     <w:txbxContent>
                       <w:p>
@@ -8446,11 +8909,11 @@
                     </w:txbxContent>
                   </v:textbox>
                 </v:shape>
-                <v:group id="Groupe 1038" o:spid="_x0000_s1083" style="position:absolute;left:19754;width:22600;height:25876" coordsize="21215,25876" o:gfxdata="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">
-                  <v:shape id="Image 1033" o:spid="_x0000_s1084" type="#_x0000_t75" style="position:absolute;width:21215;height:21367;visibility:visible;mso-wrap-style:square" o:gfxdata="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">
-                    <v:imagedata r:id="rId26" o:title=""/>
+                <v:group id="Groupe 1038" o:spid="_x0000_s1084" style="position:absolute;left:19754;width:22600;height:25876" coordsize="21215,25876" o:gfxdata="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">
+                  <v:shape id="Image 1033" o:spid="_x0000_s1085" type="#_x0000_t75" style="position:absolute;width:21215;height:21367;visibility:visible;mso-wrap-style:square" o:gfxdata="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">
+                    <v:imagedata r:id="rId27" o:title=""/>
                   </v:shape>
-                  <v:shape id="Zone de texte 1037" o:spid="_x0000_s1085" type="#_x0000_t202" style="position:absolute;top:21818;width:21215;height:4058;visibility:visible;mso-wrap-style:square;v-text-anchor:top" o:gfxdata="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" stroked="f">
+                  <v:shape id="Zone de texte 1037" o:spid="_x0000_s1086" type="#_x0000_t202" style="position:absolute;top:21818;width:21215;height:4058;visibility:visible;mso-wrap-style:square;v-text-anchor:top" o:gfxdata="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" stroked="f">
                     <v:textbox inset="0,0,0,0">
                       <w:txbxContent>
                         <w:p>
@@ -8461,7 +8924,13 @@
                             </w:rPr>
                           </w:pPr>
                           <w:r>
-                            <w:t>Figure 11 : Abricot avec feuille après redimensionnement</w:t>
+                            <w:t xml:space="preserve">Figure </w:t>
+                          </w:r>
+                          <w:r>
+                            <w:t>12</w:t>
+                          </w:r>
+                          <w:r>
+                            <w:t xml:space="preserve"> : Abricot avec feuille après redimensionnement</w:t>
                           </w:r>
                         </w:p>
                       </w:txbxContent>
@@ -8479,7 +8948,13 @@
         <w:t>Comme nous avons obtenu des résultats</w:t>
       </w:r>
       <w:r>
-        <w:t xml:space="preserve"> qui était au-delà de nos espérances, nous avons essayé d’injecter des images plus complexes pour voir si notre intelligence artificielle pouvait s’en sortir. Nous avons essayé d’injecter une image d’abricot avec une feuille pour voir si elle arrivait à détecter l’abricot.</w:t>
+        <w:t xml:space="preserve"> qui était au-delà de nos espérances, nous avons essayé d’injecter des images plus complexes</w:t>
+      </w:r>
+      <w:r>
+        <w:t xml:space="preserve"> qui ne viennent pas du jeu de données</w:t>
+      </w:r>
+      <w:r>
+        <w:t xml:space="preserve"> pour voir si notre intelligence artificielle pouvait s’en sortir. Nous avons essayé d’injecter une image d’abricot avec une feuille pour voir si elle arrivait à détecter l’abricot.</w:t>
       </w:r>
       <w:r>
         <w:t xml:space="preserve"> </w:t>
@@ -8490,51 +8965,21 @@
         <w:ind w:firstLine="708"/>
       </w:pPr>
       <w:r>
-        <w:t>Cet essai fut un échec car l’</w:t>
-      </w:r>
-      <w:r>
-        <w:t>intelligence artificielle</w:t>
-      </w:r>
-      <w:r>
-        <w:t xml:space="preserve"> a prédit un</w:t>
-      </w:r>
-      <w:r>
-        <w:t xml:space="preserve">e poire. </w:t>
-      </w:r>
-      <w:r>
-        <w:t>Du fait du résultat qui donne un fruit de couleur verte</w:t>
-      </w:r>
-      <w:r>
-        <w:t xml:space="preserve"> jaune</w:t>
-      </w:r>
-      <w:r>
-        <w:t>, nous avons pensé que ce résultat était dû à la feuille de l’abricot. Nous avons donc sélectionné une nouvelle image d’abricot sans feuille</w:t>
-      </w:r>
-      <w:r>
-        <w:t xml:space="preserve"> pour ne pas perturber notre intelligence artificielle.</w:t>
-      </w:r>
-    </w:p>
-    <w:p>
-      <w:pPr>
-        <w:ind w:firstLine="708"/>
-      </w:pPr>
-      <w:r>
         <w:rPr>
           <w:noProof/>
         </w:rPr>
-        <w:lastRenderedPageBreak/>
         <mc:AlternateContent>
           <mc:Choice Requires="wpg">
             <w:drawing>
-              <wp:anchor distT="0" distB="0" distL="114300" distR="114300" simplePos="0" relativeHeight="251714560" behindDoc="0" locked="0" layoutInCell="1" allowOverlap="1" wp14:anchorId="6D5EE0AD" wp14:editId="1BFF386D">
+              <wp:anchor distT="0" distB="0" distL="114300" distR="114300" simplePos="0" relativeHeight="251714560" behindDoc="0" locked="0" layoutInCell="1" allowOverlap="1" wp14:anchorId="6D5EE0AD" wp14:editId="0B23B407">
                 <wp:simplePos x="0" y="0"/>
                 <wp:positionH relativeFrom="column">
-                  <wp:posOffset>-2648</wp:posOffset>
+                  <wp:posOffset>-3175</wp:posOffset>
                 </wp:positionH>
                 <wp:positionV relativeFrom="paragraph">
-                  <wp:posOffset>31858</wp:posOffset>
+                  <wp:posOffset>3496310</wp:posOffset>
                 </wp:positionV>
-                <wp:extent cx="5847715" cy="2086873"/>
+                <wp:extent cx="5847715" cy="2086611"/>
                 <wp:effectExtent l="0" t="0" r="19685" b="8890"/>
                 <wp:wrapTopAndBottom/>
                 <wp:docPr id="1042" name="Groupe 1042"/>
@@ -8546,9 +8991,9 @@
                       <wpg:grpSpPr>
                         <a:xfrm>
                           <a:off x="0" y="0"/>
-                          <a:ext cx="5847715" cy="2086873"/>
+                          <a:ext cx="5847715" cy="2086611"/>
                           <a:chOff x="0" y="0"/>
-                          <a:chExt cx="5847715" cy="2086873"/>
+                          <a:chExt cx="5847715" cy="2086617"/>
                         </a:xfrm>
                       </wpg:grpSpPr>
                       <wpg:grpSp>
@@ -8581,7 +9026,7 @@
                               </pic:cNvPicPr>
                             </pic:nvPicPr>
                             <pic:blipFill>
-                              <a:blip r:embed="rId27">
+                              <a:blip r:embed="rId28">
                                 <a:extLst>
                                   <a:ext uri="{28A0092B-C50C-407E-A947-70E740481C1C}">
                                     <a14:useLocalDpi xmlns:a14="http://schemas.microsoft.com/office/drawing/2010/main" val="0"/>
@@ -8638,10 +9083,13 @@
                                     <w:t xml:space="preserve">Figure </w:t>
                                   </w:r>
                                   <w:r>
-                                    <w:t>12</w:t>
+                                    <w:t>13</w:t>
                                   </w:r>
                                   <w:r>
-                                    <w:t>: Abricot sans feuille</w:t>
+                                    <w:t xml:space="preserve"> :</w:t>
+                                  </w:r>
+                                  <w:r>
+                                    <w:t xml:space="preserve"> Abricot sans feuille</w:t>
                                   </w:r>
                                 </w:p>
                               </w:txbxContent>
@@ -8683,10 +9131,7 @@
                             <w:txbxContent>
                               <w:p>
                                 <w:r>
-                                  <w:t xml:space="preserve">Résultat : </w:t>
-                                </w:r>
-                                <w:r>
-                                  <w:t>Clémentine</w:t>
+                                  <w:t>Résultat : Clémentine</w:t>
                                 </w:r>
                               </w:p>
                             </w:txbxContent>
@@ -8703,7 +9148,7 @@
                             </pic:cNvPicPr>
                           </pic:nvPicPr>
                           <pic:blipFill>
-                            <a:blip r:embed="rId28">
+                            <a:blip r:embed="rId29">
                               <a:extLst>
                                 <a:ext uri="{28A0092B-C50C-407E-A947-70E740481C1C}">
                                   <a14:useLocalDpi xmlns:a14="http://schemas.microsoft.com/office/drawing/2010/main" val="0"/>
@@ -8735,8 +9180,8 @@
                         <wps:cNvSpPr txBox="1"/>
                         <wps:spPr>
                           <a:xfrm>
-                            <a:off x="2070340" y="1820173"/>
-                            <a:ext cx="2613660" cy="266700"/>
+                            <a:off x="2070339" y="1819916"/>
+                            <a:ext cx="2846705" cy="266701"/>
                           </a:xfrm>
                           <a:prstGeom prst="rect">
                             <a:avLst/>
@@ -8761,10 +9206,13 @@
                                 <w:t xml:space="preserve">Figure </w:t>
                               </w:r>
                               <w:r>
-                                <w:t>13</w:t>
+                                <w:t>14</w:t>
                               </w:r>
                               <w:r>
-                                <w:t xml:space="preserve">: Abricot sans feuille </w:t>
+                                <w:t xml:space="preserve"> :</w:t>
+                              </w:r>
+                              <w:r>
+                                <w:t xml:space="preserve"> Abricot sans feuille </w:t>
                               </w:r>
                               <w:r>
                                 <w:t>après redimensionnement</w:t>
@@ -8787,13 +9235,13 @@
           </mc:Choice>
           <mc:Fallback>
             <w:pict>
-              <v:group w14:anchorId="6D5EE0AD" id="Groupe 1042" o:spid="_x0000_s1086" style="position:absolute;left:0;text-align:left;margin-left:-.2pt;margin-top:2.5pt;width:460.45pt;height:164.3pt;z-index:251714560" coordsize="58477,20868" o:gfxdata="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">
-                <v:group id="Groupe 1039" o:spid="_x0000_s1087" style="position:absolute;width:58477;height:20688" coordsize="58481,20692" o:gfxdata="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">
-                  <v:group id="Groupe 1030" o:spid="_x0000_s1088" style="position:absolute;top:86;width:19367;height:20606" coordsize="19367,20609" o:gfxdata="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">
-                    <v:shape id="Image 1027" o:spid="_x0000_s1089" type="#_x0000_t75" alt="Une image contenant pomme, intérieur, fruit, orange&#10;&#10;Description générée automatiquement" style="position:absolute;width:19367;height:18351;visibility:visible;mso-wrap-style:square" o:gfxdata="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">
-                      <v:imagedata r:id="rId29" o:title="Une image contenant pomme, intérieur, fruit, orange&#10;&#10;Description générée automatiquement"/>
+              <v:group w14:anchorId="6D5EE0AD" id="Groupe 1042" o:spid="_x0000_s1087" style="position:absolute;left:0;text-align:left;margin-left:-.25pt;margin-top:275.3pt;width:460.45pt;height:164.3pt;z-index:251714560" coordsize="58477,20866" o:gfxdata="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">
+                <v:group id="Groupe 1039" o:spid="_x0000_s1088" style="position:absolute;width:58477;height:20688" coordsize="58481,20692" o:gfxdata="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">
+                  <v:group id="Groupe 1030" o:spid="_x0000_s1089" style="position:absolute;top:86;width:19367;height:20606" coordsize="19367,20609" o:gfxdata="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">
+                    <v:shape id="Image 1027" o:spid="_x0000_s1090" type="#_x0000_t75" alt="Une image contenant pomme, intérieur, fruit, orange&#10;&#10;Description générée automatiquement" style="position:absolute;width:19367;height:18351;visibility:visible;mso-wrap-style:square" o:gfxdata="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">
+                      <v:imagedata r:id="rId30" o:title="Une image contenant pomme, intérieur, fruit, orange&#10;&#10;Description générée automatiquement"/>
                     </v:shape>
-                    <v:shape id="Zone de texte 1029" o:spid="_x0000_s1090" type="#_x0000_t202" style="position:absolute;top:17942;width:19367;height:2667;visibility:visible;mso-wrap-style:square;v-text-anchor:top" o:gfxdata="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" stroked="f">
+                    <v:shape id="Zone de texte 1029" o:spid="_x0000_s1091" type="#_x0000_t202" style="position:absolute;top:17942;width:19367;height:2667;visibility:visible;mso-wrap-style:square;v-text-anchor:top" o:gfxdata="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" stroked="f">
                       <v:textbox style="mso-fit-shape-to-text:t" inset="0,0,0,0">
                         <w:txbxContent>
                           <w:p>
@@ -8807,35 +9255,35 @@
                               <w:t xml:space="preserve">Figure </w:t>
                             </w:r>
                             <w:r>
-                              <w:t>12</w:t>
+                              <w:t>13</w:t>
                             </w:r>
                             <w:r>
-                              <w:t>: Abricot sans feuille</w:t>
+                              <w:t xml:space="preserve"> :</w:t>
+                            </w:r>
+                            <w:r>
+                              <w:t xml:space="preserve"> Abricot sans feuille</w:t>
                             </w:r>
                           </w:p>
                         </w:txbxContent>
                       </v:textbox>
                     </v:shape>
                   </v:group>
-                  <v:shape id="Zone de texte 2" o:spid="_x0000_s1091" type="#_x0000_t202" style="position:absolute;left:44339;top:8022;width:14142;height:3105;visibility:visible;mso-wrap-style:square;v-text-anchor:top" o:gfxdata="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">
+                  <v:shape id="_x0000_s1092" type="#_x0000_t202" style="position:absolute;left:44339;top:8022;width:14142;height:3105;visibility:visible;mso-wrap-style:square;v-text-anchor:top" o:gfxdata="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">
                     <v:textbox>
                       <w:txbxContent>
                         <w:p>
                           <w:r>
-                            <w:t xml:space="preserve">Résultat : </w:t>
-                          </w:r>
-                          <w:r>
-                            <w:t>Clémentine</w:t>
+                            <w:t>Résultat : Clémentine</w:t>
                           </w:r>
                         </w:p>
                       </w:txbxContent>
                     </v:textbox>
                   </v:shape>
-                  <v:shape id="Image 1036" o:spid="_x0000_s1092" type="#_x0000_t75" alt="Une image contenant texte, fruit, pêche, abricot&#10;&#10;Description générée automatiquement" style="position:absolute;left:21653;width:18545;height:18733;visibility:visible;mso-wrap-style:square" o:gfxdata="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">
-                    <v:imagedata r:id="rId30" o:title="Une image contenant texte, fruit, pêche, abricot&#10;&#10;Description générée automatiquement"/>
+                  <v:shape id="Image 1036" o:spid="_x0000_s1093" type="#_x0000_t75" alt="Une image contenant texte, fruit, pêche, abricot&#10;&#10;Description générée automatiquement" style="position:absolute;left:21653;width:18545;height:18733;visibility:visible;mso-wrap-style:square" o:gfxdata="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">
+                    <v:imagedata r:id="rId31" o:title="Une image contenant texte, fruit, pêche, abricot&#10;&#10;Description générée automatiquement"/>
                   </v:shape>
                 </v:group>
-                <v:shape id="Zone de texte 1041" o:spid="_x0000_s1093" type="#_x0000_t202" style="position:absolute;left:20703;top:18201;width:26137;height:2667;visibility:visible;mso-wrap-style:square;v-text-anchor:top" o:gfxdata="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" stroked="f">
+                <v:shape id="Zone de texte 1041" o:spid="_x0000_s1094" type="#_x0000_t202" style="position:absolute;left:20703;top:18199;width:28467;height:2667;visibility:visible;mso-wrap-style:square;v-text-anchor:top" o:gfxdata="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" stroked="f">
                   <v:textbox style="mso-fit-shape-to-text:t" inset="0,0,0,0">
                     <w:txbxContent>
                       <w:p>
@@ -8849,10 +9297,13 @@
                           <w:t xml:space="preserve">Figure </w:t>
                         </w:r>
                         <w:r>
-                          <w:t>13</w:t>
+                          <w:t>14</w:t>
                         </w:r>
                         <w:r>
-                          <w:t xml:space="preserve">: Abricot sans feuille </w:t>
+                          <w:t xml:space="preserve"> :</w:t>
+                        </w:r>
+                        <w:r>
+                          <w:t xml:space="preserve"> Abricot sans feuille </w:t>
                         </w:r>
                         <w:r>
                           <w:t>après redimensionnement</w:t>
@@ -8868,16 +9319,22 @@
         </mc:AlternateContent>
       </w:r>
       <w:r>
-        <w:t xml:space="preserve">Ce nouvel essai fut encore un échec car notre intelligence artificielle n’a pas prédit le bon fruit, elle a prédit </w:t>
-      </w:r>
-      <w:r>
-        <w:t xml:space="preserve">une clémentine </w:t>
-      </w:r>
-      <w:r>
-        <w:t>au lieu d’un abricot.</w:t>
-      </w:r>
-      <w:r>
-        <w:t xml:space="preserve"> Le résultat s’améliore mais n’est pas encore celui escompté.</w:t>
+        <w:t>Cet essai fut un échec car l’intelligence artificielle a prédit un</w:t>
+      </w:r>
+      <w:r>
+        <w:t xml:space="preserve">e poire. </w:t>
+      </w:r>
+      <w:r>
+        <w:t>Du fait du résultat qui donne un fruit de couleur verte</w:t>
+      </w:r>
+      <w:r>
+        <w:t xml:space="preserve"> jaune</w:t>
+      </w:r>
+      <w:r>
+        <w:t>, nous avons pensé que ce résultat était dû à la feuille de l’abricot. Nous avons donc sélectionné une nouvelle image d’abricot sans feuille</w:t>
+      </w:r>
+      <w:r>
+        <w:t xml:space="preserve"> pour ne pas perturber notre intelligence artificielle.</w:t>
       </w:r>
     </w:p>
     <w:p>
@@ -8885,7 +9342,36 @@
         <w:ind w:firstLine="708"/>
       </w:pPr>
       <w:r>
-        <w:t xml:space="preserve">On peut donc en déduire que notre modèle fonctionne très bien sur un jeu de données formaté mais lorsqu’il est confronté à de nouvelles images plus complexes qui disposent de détails ou qui ne sont pas </w:t>
+        <w:t xml:space="preserve">Ce nouvel essai fut encore un échec car notre intelligence artificielle n’a pas prédit le bon fruit, elle a prédit </w:t>
+      </w:r>
+      <w:r>
+        <w:t xml:space="preserve">une clémentine </w:t>
+      </w:r>
+      <w:r>
+        <w:t>au lieu d’un abricot.</w:t>
+      </w:r>
+      <w:r>
+        <w:t xml:space="preserve"> Le résultat s’améliore mais n’est pas encore celui escompté.</w:t>
+      </w:r>
+    </w:p>
+    <w:p>
+      <w:r>
+        <w:br w:type="page"/>
+      </w:r>
+    </w:p>
+    <w:p>
+      <w:pPr>
+        <w:ind w:firstLine="708"/>
+      </w:pPr>
+      <w:r>
+        <w:lastRenderedPageBreak/>
+        <w:t>On peut donc en déduire que notre modèle fonctionne très bien sur un jeu de données formaté</w:t>
+      </w:r>
+      <w:r>
+        <w:t>es</w:t>
+      </w:r>
+      <w:r>
+        <w:t xml:space="preserve"> mais lorsqu’il est confronté à de nouvelles images plus complexes qui disposent de détails ou qui ne sont pas </w:t>
       </w:r>
       <w:r>
         <w:t>formaté de la même manière, l’intelligence artificielle n’arrive plus à reconnaître le fruit.</w:t>
@@ -8895,7 +9381,7 @@
       <w:pPr>
         <w:pStyle w:val="Titre2"/>
       </w:pPr>
-      <w:bookmarkStart w:id="15" w:name="_Toc90321850"/>
+      <w:bookmarkStart w:id="15" w:name="_Toc90408039"/>
       <w:r>
         <w:t>Améliorations possibles</w:t>
       </w:r>
@@ -8910,10 +9396,7 @@
         <w:t xml:space="preserve"> </w:t>
       </w:r>
       <w:r>
-        <w:t>pour qu’elles puissent</w:t>
-      </w:r>
-      <w:r>
-        <w:t xml:space="preserve"> s’entrainer sur des images avec des détails et qu’à terme </w:t>
+        <w:t xml:space="preserve">pour qu’elles puissent s’entrainer sur des images avec des détails et qu’à terme </w:t>
       </w:r>
       <w:r>
         <w:t>elle puisse</w:t>
@@ -8937,8 +9420,8 @@
       </w:r>
     </w:p>
     <w:sectPr>
-      <w:headerReference w:type="default" r:id="rId31"/>
-      <w:footerReference w:type="default" r:id="rId32"/>
+      <w:headerReference w:type="default" r:id="rId32"/>
+      <w:footerReference w:type="default" r:id="rId33"/>
       <w:pgSz w:w="11906" w:h="16838"/>
       <w:pgMar w:top="1417" w:right="1417" w:bottom="1417" w:left="1417" w:header="708" w:footer="708" w:gutter="0"/>
       <w:pgNumType w:start="0"/>
@@ -9561,6 +10044,7 @@
   <w:style w:type="character" w:default="1" w:styleId="Policepardfaut">
     <w:name w:val="Default Paragraph Font"/>
     <w:uiPriority w:val="1"/>
+    <w:semiHidden/>
     <w:unhideWhenUsed/>
   </w:style>
   <w:style w:type="table" w:default="1" w:styleId="TableauNormal">
@@ -9748,6 +10232,17 @@
       <w:color w:val="0563C1" w:themeColor="hyperlink"/>
       <w:u w:val="single"/>
     </w:rPr>
+  </w:style>
+  <w:style w:type="paragraph" w:styleId="Tabledesillustrations">
+    <w:name w:val="table of figures"/>
+    <w:basedOn w:val="Normal"/>
+    <w:next w:val="Normal"/>
+    <w:uiPriority w:val="99"/>
+    <w:unhideWhenUsed/>
+    <w:rsid w:val="007F3120"/>
+    <w:pPr>
+      <w:spacing w:after="0"/>
+    </w:pPr>
   </w:style>
 </w:styles>
 </file>

</xml_diff>